<commit_message>
[DOC] - README, Relatorio. Adicionando Inicio do readme da pagina e inicio do relatório do projeto.
</commit_message>
<xml_diff>
--- a/relatorio/Relatorio_projeto_estacionamento.docx
+++ b/relatorio/Relatorio_projeto_estacionamento.docx
@@ -1,6 +1,6 @@
 
 <file path=word/document.xml><?xml version="1.0" encoding="utf-8"?>
-<w:document xmlns:wpc="http://schemas.microsoft.com/office/word/2010/wordprocessingCanvas" xmlns:cx="http://schemas.microsoft.com/office/drawing/2014/chartex" xmlns:cx1="http://schemas.microsoft.com/office/drawing/2015/9/8/chartex" xmlns:cx2="http://schemas.microsoft.com/office/drawing/2015/10/21/chartex" xmlns:cx3="http://schemas.microsoft.com/office/drawing/2016/5/9/chartex" xmlns:cx4="http://schemas.microsoft.com/office/drawing/2016/5/10/chartex" xmlns:cx5="http://schemas.microsoft.com/office/drawing/2016/5/11/chartex" xmlns:cx6="http://schemas.microsoft.com/office/drawing/2016/5/12/chartex" xmlns:cx7="http://schemas.microsoft.com/office/drawing/2016/5/13/chartex" xmlns:cx8="http://schemas.microsoft.com/office/drawing/2016/5/14/chartex" xmlns:mc="http://schemas.openxmlformats.org/markup-compatibility/2006" xmlns:aink="http://schemas.microsoft.com/office/drawing/2016/ink" xmlns:am3d="http://schemas.microsoft.com/office/drawing/2017/model3d" xmlns:o="urn:schemas-microsoft-com:office:office" xmlns:oel="http://schemas.microsoft.com/office/2019/extlst" xmlns:r="http://schemas.openxmlformats.org/officeDocument/2006/relationships" xmlns:m="http://schemas.openxmlformats.org/officeDocument/2006/math" xmlns:v="urn:schemas-microsoft-com:vml" xmlns:wp14="http://schemas.microsoft.com/office/word/2010/wordprocessingDrawing" xmlns:wp="http://schemas.openxmlformats.org/drawingml/2006/wordprocessingDrawing" xmlns:w10="urn:schemas-microsoft-com:office:word" xmlns:w="http://schemas.openxmlformats.org/wordprocessingml/2006/main" xmlns:w14="http://schemas.microsoft.com/office/word/2010/wordml" xmlns:w15="http://schemas.microsoft.com/office/word/2012/wordml" xmlns:w16cex="http://schemas.microsoft.com/office/word/2018/wordml/cex" xmlns:w16cid="http://schemas.microsoft.com/office/word/2016/wordml/cid" xmlns:w16="http://schemas.microsoft.com/office/word/2018/wordml" xmlns:w16du="http://schemas.microsoft.com/office/word/2023/wordml/word16du" xmlns:w16sdtdh="http://schemas.microsoft.com/office/word/2020/wordml/sdtdatahash" xmlns:w16se="http://schemas.microsoft.com/office/word/2015/wordml/symex" xmlns:wpg="http://schemas.microsoft.com/office/word/2010/wordprocessingGroup" xmlns:wpi="http://schemas.microsoft.com/office/word/2010/wordprocessingInk" xmlns:wne="http://schemas.microsoft.com/office/word/2006/wordml" xmlns:wps="http://schemas.microsoft.com/office/word/2010/wordprocessingShape" mc:Ignorable="w14 w15 w16se w16cid w16 w16cex w16sdtdh w16du wp14">
+<w:document xmlns:wpc="http://schemas.microsoft.com/office/word/2010/wordprocessingCanvas" xmlns:cx="http://schemas.microsoft.com/office/drawing/2014/chartex" xmlns:cx1="http://schemas.microsoft.com/office/drawing/2015/9/8/chartex" xmlns:cx2="http://schemas.microsoft.com/office/drawing/2015/10/21/chartex" xmlns:cx3="http://schemas.microsoft.com/office/drawing/2016/5/9/chartex" xmlns:cx4="http://schemas.microsoft.com/office/drawing/2016/5/10/chartex" xmlns:cx5="http://schemas.microsoft.com/office/drawing/2016/5/11/chartex" xmlns:cx6="http://schemas.microsoft.com/office/drawing/2016/5/12/chartex" xmlns:cx7="http://schemas.microsoft.com/office/drawing/2016/5/13/chartex" xmlns:cx8="http://schemas.microsoft.com/office/drawing/2016/5/14/chartex" xmlns:mc="http://schemas.openxmlformats.org/markup-compatibility/2006" xmlns:aink="http://schemas.microsoft.com/office/drawing/2016/ink" xmlns:am3d="http://schemas.microsoft.com/office/drawing/2017/model3d" xmlns:o="urn:schemas-microsoft-com:office:office" xmlns:oel="http://schemas.microsoft.com/office/2019/extlst" xmlns:r="http://schemas.openxmlformats.org/officeDocument/2006/relationships" xmlns:m="http://schemas.openxmlformats.org/officeDocument/2006/math" xmlns:v="urn:schemas-microsoft-com:vml" xmlns:wp14="http://schemas.microsoft.com/office/word/2010/wordprocessingDrawing" xmlns:wp="http://schemas.openxmlformats.org/drawingml/2006/wordprocessingDrawing" xmlns:w10="urn:schemas-microsoft-com:office:word" xmlns:w="http://schemas.openxmlformats.org/wordprocessingml/2006/main" xmlns:w14="http://schemas.microsoft.com/office/word/2010/wordml" xmlns:w15="http://schemas.microsoft.com/office/word/2012/wordml" xmlns:w16cex="http://schemas.microsoft.com/office/word/2018/wordml/cex" xmlns:w16cid="http://schemas.microsoft.com/office/word/2016/wordml/cid" xmlns:w16="http://schemas.microsoft.com/office/word/2018/wordml" xmlns:w16du="http://schemas.microsoft.com/office/word/2023/wordml/word16du" xmlns:w16sdtdh="http://schemas.microsoft.com/office/word/2020/wordml/sdtdatahash" xmlns:w16se="http://schemas.microsoft.com/office/word/2015/wordml/symex" xmlns:wpg="http://schemas.microsoft.com/office/word/2010/wordprocessingGroup" xmlns:wpi="http://schemas.microsoft.com/office/word/2010/wordprocessingInk" xmlns:wne="http://schemas.microsoft.com/office/word/2006/wordml" xmlns:wps="http://schemas.microsoft.com/office/word/2010/wordprocessingShape" xmlns:a="http://schemas.openxmlformats.org/drawingml/2006/main" xmlns:pic="http://schemas.openxmlformats.org/drawingml/2006/picture" xmlns:a14="http://schemas.microsoft.com/office/drawing/2010/main" mc:Ignorable="w14 w15 w16se w16cid w16 w16cex w16sdtdh w16du wp14">
   <w:body>
     <w:p>
       <w:pPr>
@@ -15,7 +15,7 @@
           <w:szCs w:val="40"/>
         </w:rPr>
       </w:pPr>
-      <w:bookmarkStart w:id="0" w:name="_Hlk117390624"/>
+      <w:bookmarkStart w:name="_Hlk117390624" w:id="0"/>
       <w:bookmarkEnd w:id="0"/>
       <w:r>
         <w:rPr>
@@ -186,6 +186,265 @@
       <w:pPr>
         <w:jc w:val="center"/>
         <w:rPr>
+          <w:b w:val="1"/>
+          <w:bCs w:val="1"/>
+          <w:sz w:val="32"/>
+          <w:szCs w:val="32"/>
+          <w:highlight w:val="yellow"/>
+        </w:rPr>
+      </w:pPr>
+      <w:r>
+        <w:rPr>
+          <w:b w:val="1"/>
+          <w:bCs w:val="1"/>
+          <w:sz w:val="32"/>
+          <w:szCs w:val="32"/>
+        </w:rPr>
+        <w:t xml:space="preserve">Projeto de banco de dados para um sistema de </w:t>
+      </w:r>
+      <w:r>
+        <w:rPr>
+          <w:b w:val="1"/>
+          <w:bCs w:val="1"/>
+          <w:sz w:val="32"/>
+          <w:szCs w:val="32"/>
+        </w:rPr>
+        <w:t>Gerenciamento de Estacionamento</w:t>
+      </w:r>
+    </w:p>
+    <w:p>
+      <w:pPr>
+        <w:jc w:val="center"/>
+        <w:rPr>
+          <w:sz w:val="32"/>
+          <w:szCs w:val="32"/>
+        </w:rPr>
+      </w:pPr>
+      <w:r>
+        <w:rPr>
+          <w:sz w:val="32"/>
+          <w:szCs w:val="32"/>
+        </w:rPr>
+        <w:t>Realdo Justino Junior</w:t>
+      </w:r>
+      <w:r>
+        <w:rPr>
+          <w:sz w:val="32"/>
+          <w:szCs w:val="32"/>
+        </w:rPr>
+        <w:t xml:space="preserve"> </w:t>
+      </w:r>
+      <w:r>
+        <w:rPr>
+          <w:sz w:val="32"/>
+          <w:szCs w:val="32"/>
+        </w:rPr>
+        <w:t xml:space="preserve">- </w:t>
+      </w:r>
+      <w:r>
+        <w:rPr>
+          <w:sz w:val="32"/>
+          <w:szCs w:val="32"/>
+        </w:rPr>
+        <w:t>https://github.com/Realdo-Justino</w:t>
+      </w:r>
+    </w:p>
+    <w:p>
+      <w:pPr>
+        <w:jc w:val="center"/>
+        <w:rPr>
+          <w:sz w:val="32"/>
+          <w:szCs w:val="32"/>
+        </w:rPr>
+      </w:pPr>
+      <w:r>
+        <w:rPr>
+          <w:sz w:val="32"/>
+          <w:szCs w:val="32"/>
+        </w:rPr>
+        <w:t>Paulo Ronchi Francisconi</w:t>
+      </w:r>
+      <w:r>
+        <w:rPr>
+          <w:sz w:val="32"/>
+          <w:szCs w:val="32"/>
+        </w:rPr>
+        <w:t xml:space="preserve">- </w:t>
+      </w:r>
+      <w:r>
+        <w:rPr>
+          <w:sz w:val="32"/>
+          <w:szCs w:val="32"/>
+        </w:rPr>
+        <w:t>https://github.com/pauloFrancisconi</w:t>
+      </w:r>
+    </w:p>
+    <w:p>
+      <w:pPr>
+        <w:jc w:val="center"/>
+        <w:rPr>
+          <w:sz w:val="32"/>
+          <w:szCs w:val="32"/>
+        </w:rPr>
+      </w:pPr>
+      <w:r>
+        <w:rPr>
+          <w:sz w:val="32"/>
+          <w:szCs w:val="32"/>
+        </w:rPr>
+        <w:t>Aluno 3</w:t>
+      </w:r>
+      <w:r>
+        <w:rPr>
+          <w:sz w:val="32"/>
+          <w:szCs w:val="32"/>
+        </w:rPr>
+        <w:t xml:space="preserve"> </w:t>
+      </w:r>
+      <w:r>
+        <w:rPr>
+          <w:sz w:val="32"/>
+          <w:szCs w:val="32"/>
+        </w:rPr>
+        <w:t>-</w:t>
+      </w:r>
+      <w:r>
+        <w:rPr>
+          <w:sz w:val="32"/>
+          <w:szCs w:val="32"/>
+        </w:rPr>
+        <w:t xml:space="preserve"> </w:t>
+      </w:r>
+      <w:r>
+        <w:rPr>
+          <w:sz w:val="32"/>
+          <w:szCs w:val="32"/>
+        </w:rPr>
+        <w:t>https://github.com/rhyanorben</w:t>
+      </w:r>
+    </w:p>
+    <w:p>
+      <w:pPr>
+        <w:jc w:val="center"/>
+        <w:rPr>
+          <w:sz w:val="32"/>
+          <w:szCs w:val="32"/>
+        </w:rPr>
+      </w:pPr>
+      <w:r>
+        <w:rPr>
+          <w:sz w:val="32"/>
+          <w:szCs w:val="32"/>
+        </w:rPr>
+        <w:t xml:space="preserve">Aluno </w:t>
+      </w:r>
+      <w:r>
+        <w:rPr>
+          <w:sz w:val="32"/>
+          <w:szCs w:val="32"/>
+        </w:rPr>
+        <w:t>4</w:t>
+      </w:r>
+      <w:r>
+        <w:rPr>
+          <w:sz w:val="32"/>
+          <w:szCs w:val="32"/>
+        </w:rPr>
+        <w:t xml:space="preserve"> </w:t>
+      </w:r>
+      <w:r>
+        <w:t xml:space="preserve"> </w:t>
+      </w:r>
+      <w:r>
+        <w:t xml:space="preserve"> </w:t>
+      </w:r>
+      <w:proofErr w:type="gramStart"/>
+      <w:r>
+        <w:t xml:space="preserve">-  </w:t>
+      </w:r>
+      <w:r>
+        <w:rPr>
+          <w:sz w:val="32"/>
+          <w:szCs w:val="32"/>
+        </w:rPr>
+        <w:t>https://github.com/igrocha</w:t>
+      </w:r>
+      <w:proofErr w:type="gramEnd"/>
+    </w:p>
+    <w:p>
+      <w:pPr>
+        <w:jc w:val="center"/>
+        <w:rPr>
+          <w:sz w:val="32"/>
+          <w:szCs w:val="32"/>
+        </w:rPr>
+      </w:pPr>
+      <w:r>
+        <w:rPr>
+          <w:sz w:val="32"/>
+          <w:szCs w:val="32"/>
+        </w:rPr>
+        <w:t xml:space="preserve">Aluno </w:t>
+      </w:r>
+      <w:r>
+        <w:rPr>
+          <w:sz w:val="32"/>
+          <w:szCs w:val="32"/>
+        </w:rPr>
+        <w:t>5</w:t>
+      </w:r>
+      <w:r>
+        <w:rPr>
+          <w:sz w:val="32"/>
+          <w:szCs w:val="32"/>
+        </w:rPr>
+        <w:t xml:space="preserve"> </w:t>
+      </w:r>
+      <w:r>
+        <w:t xml:space="preserve"> </w:t>
+      </w:r>
+      <w:r>
+        <w:t xml:space="preserve"> - </w:t>
+      </w:r>
+      <w:r>
+        <w:rPr>
+          <w:sz w:val="32"/>
+          <w:szCs w:val="32"/>
+        </w:rPr>
+        <w:t>https://github.com/Joao-AugustoPF</w:t>
+      </w:r>
+    </w:p>
+    <w:p>
+      <w:pPr>
+        <w:jc w:val="center"/>
+        <w:rPr>
+          <w:sz w:val="32"/>
+          <w:szCs w:val="32"/>
+        </w:rPr>
+      </w:pPr>
+    </w:p>
+    <w:p>
+      <w:pPr>
+        <w:jc w:val="center"/>
+        <w:rPr>
+          <w:sz w:val="32"/>
+          <w:szCs w:val="32"/>
+        </w:rPr>
+      </w:pPr>
+    </w:p>
+    <w:p>
+      <w:pPr>
+        <w:jc w:val="center"/>
+        <w:rPr>
+          <w:sz w:val="32"/>
+          <w:szCs w:val="32"/>
+        </w:rPr>
+      </w:pPr>
+    </w:p>
+    <w:p>
+      <w:pPr>
+        <w:jc w:val="center"/>
+        <w:rPr>
           <w:b/>
           <w:bCs/>
           <w:sz w:val="32"/>
@@ -194,410 +453,82 @@
       </w:pPr>
       <w:r>
         <w:rPr>
+          <w:sz w:val="32"/>
+          <w:szCs w:val="32"/>
+        </w:rPr>
+        <w:t xml:space="preserve">Criciúma, </w:t>
+      </w:r>
+      <w:r>
+        <w:rPr>
+          <w:sz w:val="32"/>
+          <w:szCs w:val="32"/>
+        </w:rPr>
+        <w:t>09</w:t>
+      </w:r>
+      <w:r>
+        <w:rPr>
+          <w:sz w:val="32"/>
+          <w:szCs w:val="32"/>
+        </w:rPr>
+        <w:t>/</w:t>
+      </w:r>
+      <w:r>
+        <w:rPr>
+          <w:sz w:val="32"/>
+          <w:szCs w:val="32"/>
+        </w:rPr>
+        <w:t>06</w:t>
+      </w:r>
+      <w:r>
+        <w:rPr>
+          <w:sz w:val="32"/>
+          <w:szCs w:val="32"/>
+        </w:rPr>
+        <w:t>/202</w:t>
+      </w:r>
+      <w:r>
+        <w:rPr>
+          <w:sz w:val="32"/>
+          <w:szCs w:val="32"/>
+        </w:rPr>
+        <w:t>4</w:t>
+      </w:r>
+      <w:r>
+        <w:rPr>
           <w:b/>
           <w:bCs/>
           <w:sz w:val="32"/>
           <w:szCs w:val="32"/>
         </w:rPr>
-        <w:t xml:space="preserve">Projeto de banco de dados para um sistema de </w:t>
-      </w:r>
-      <w:r>
+        <w:br w:type="page"/>
+      </w:r>
+    </w:p>
+    <w:p>
+      <w:pPr>
         <w:rPr>
           <w:b/>
           <w:bCs/>
           <w:sz w:val="32"/>
           <w:szCs w:val="32"/>
-          <w:highlight w:val="yellow"/>
-        </w:rPr>
-        <w:t>&lt;</w:t>
-      </w:r>
+        </w:rPr>
+      </w:pPr>
       <w:r>
         <w:rPr>
           <w:b/>
           <w:bCs/>
           <w:sz w:val="32"/>
           <w:szCs w:val="32"/>
-          <w:highlight w:val="yellow"/>
-        </w:rPr>
-        <w:t xml:space="preserve">&lt; Insira o nome do sistema aqui </w:t>
-      </w:r>
-      <w:r>
+        </w:rPr>
+        <w:t>URL do projeto no GitHub</w:t>
+      </w:r>
+    </w:p>
+    <w:p>
+      <w:pPr>
         <w:rPr>
           <w:b/>
           <w:bCs/>
           <w:sz w:val="32"/>
           <w:szCs w:val="32"/>
-          <w:highlight w:val="yellow"/>
-        </w:rPr>
-        <w:t>&gt;</w:t>
-      </w:r>
-      <w:r>
-        <w:rPr>
-          <w:b/>
-          <w:bCs/>
-          <w:sz w:val="32"/>
-          <w:szCs w:val="32"/>
-          <w:highlight w:val="yellow"/>
-        </w:rPr>
-        <w:t>&gt;</w:t>
-      </w:r>
-    </w:p>
-    <w:p>
-      <w:pPr>
-        <w:rPr>
-          <w:b/>
-          <w:bCs/>
-          <w:sz w:val="32"/>
-          <w:szCs w:val="32"/>
-        </w:rPr>
-      </w:pPr>
-    </w:p>
-    <w:p>
-      <w:pPr>
-        <w:jc w:val="center"/>
-        <w:rPr>
-          <w:sz w:val="32"/>
-          <w:szCs w:val="32"/>
-        </w:rPr>
-      </w:pPr>
-      <w:r>
-        <w:rPr>
-          <w:sz w:val="32"/>
-          <w:szCs w:val="32"/>
-        </w:rPr>
-        <w:t>A</w:t>
-      </w:r>
-      <w:r>
-        <w:rPr>
-          <w:sz w:val="32"/>
-          <w:szCs w:val="32"/>
-        </w:rPr>
-        <w:t>lunos</w:t>
-      </w:r>
-      <w:r>
-        <w:rPr>
-          <w:sz w:val="32"/>
-          <w:szCs w:val="32"/>
-        </w:rPr>
-        <w:t xml:space="preserve"> 1</w:t>
-      </w:r>
-      <w:r>
-        <w:rPr>
-          <w:sz w:val="32"/>
-          <w:szCs w:val="32"/>
-        </w:rPr>
-        <w:t xml:space="preserve"> Realdo Justino Junior</w:t>
-      </w:r>
-      <w:r>
-        <w:rPr>
-          <w:sz w:val="32"/>
-          <w:szCs w:val="32"/>
-        </w:rPr>
-        <w:t xml:space="preserve"> </w:t>
-      </w:r>
-      <w:r>
-        <w:rPr>
-          <w:sz w:val="32"/>
-          <w:szCs w:val="32"/>
-        </w:rPr>
-        <w:t xml:space="preserve">- </w:t>
-      </w:r>
-      <w:r>
-        <w:rPr>
-          <w:sz w:val="32"/>
-          <w:szCs w:val="32"/>
-        </w:rPr>
-        <w:t>https://github.com/Realdo-Justino</w:t>
-      </w:r>
-    </w:p>
-    <w:p>
-      <w:pPr>
-        <w:jc w:val="center"/>
-        <w:rPr>
-          <w:sz w:val="32"/>
-          <w:szCs w:val="32"/>
-        </w:rPr>
-      </w:pPr>
-      <w:r>
-        <w:rPr>
-          <w:sz w:val="32"/>
-          <w:szCs w:val="32"/>
-        </w:rPr>
-        <w:t>Aluno 2</w:t>
-      </w:r>
-      <w:r>
-        <w:rPr>
-          <w:sz w:val="32"/>
-          <w:szCs w:val="32"/>
-        </w:rPr>
-        <w:t xml:space="preserve"> </w:t>
-      </w:r>
-      <w:r>
-        <w:rPr>
-          <w:sz w:val="32"/>
-          <w:szCs w:val="32"/>
-        </w:rPr>
-        <w:t xml:space="preserve">- </w:t>
-      </w:r>
-      <w:r>
-        <w:rPr>
-          <w:sz w:val="32"/>
-          <w:szCs w:val="32"/>
-        </w:rPr>
-        <w:t>https://github.com/pauloFrancisconi</w:t>
-      </w:r>
-    </w:p>
-    <w:p>
-      <w:pPr>
-        <w:jc w:val="center"/>
-        <w:rPr>
-          <w:sz w:val="32"/>
-          <w:szCs w:val="32"/>
-        </w:rPr>
-      </w:pPr>
-      <w:r>
-        <w:rPr>
-          <w:sz w:val="32"/>
-          <w:szCs w:val="32"/>
-        </w:rPr>
-        <w:t>Aluno 3</w:t>
-      </w:r>
-      <w:r>
-        <w:rPr>
-          <w:sz w:val="32"/>
-          <w:szCs w:val="32"/>
-        </w:rPr>
-        <w:t xml:space="preserve"> </w:t>
-      </w:r>
-      <w:r>
-        <w:rPr>
-          <w:sz w:val="32"/>
-          <w:szCs w:val="32"/>
-        </w:rPr>
-        <w:t>-</w:t>
-      </w:r>
-      <w:r>
-        <w:rPr>
-          <w:sz w:val="32"/>
-          <w:szCs w:val="32"/>
-        </w:rPr>
-        <w:t xml:space="preserve"> </w:t>
-      </w:r>
-      <w:r>
-        <w:rPr>
-          <w:sz w:val="32"/>
-          <w:szCs w:val="32"/>
-        </w:rPr>
-        <w:t>https://github.com/rhyanorben</w:t>
-      </w:r>
-    </w:p>
-    <w:p>
-      <w:pPr>
-        <w:jc w:val="center"/>
-        <w:rPr>
-          <w:sz w:val="32"/>
-          <w:szCs w:val="32"/>
-        </w:rPr>
-      </w:pPr>
-      <w:r>
-        <w:rPr>
-          <w:sz w:val="32"/>
-          <w:szCs w:val="32"/>
-        </w:rPr>
-        <w:t xml:space="preserve">Aluno </w:t>
-      </w:r>
-      <w:r>
-        <w:rPr>
-          <w:sz w:val="32"/>
-          <w:szCs w:val="32"/>
-        </w:rPr>
-        <w:t>4</w:t>
-      </w:r>
-      <w:r>
-        <w:rPr>
-          <w:sz w:val="32"/>
-          <w:szCs w:val="32"/>
-        </w:rPr>
-        <w:t xml:space="preserve"> </w:t>
-      </w:r>
-      <w:r>
-        <w:t xml:space="preserve"> </w:t>
-      </w:r>
-      <w:r>
-        <w:t xml:space="preserve"> </w:t>
-      </w:r>
-      <w:proofErr w:type="gramStart"/>
-      <w:r>
-        <w:t xml:space="preserve">-  </w:t>
-      </w:r>
-      <w:r>
-        <w:rPr>
-          <w:sz w:val="32"/>
-          <w:szCs w:val="32"/>
-        </w:rPr>
-        <w:t>https://github.com/igrocha</w:t>
-      </w:r>
-      <w:proofErr w:type="gramEnd"/>
-    </w:p>
-    <w:p>
-      <w:pPr>
-        <w:jc w:val="center"/>
-        <w:rPr>
-          <w:sz w:val="32"/>
-          <w:szCs w:val="32"/>
-        </w:rPr>
-      </w:pPr>
-      <w:r>
-        <w:rPr>
-          <w:sz w:val="32"/>
-          <w:szCs w:val="32"/>
-        </w:rPr>
-        <w:t xml:space="preserve">Aluno </w:t>
-      </w:r>
-      <w:r>
-        <w:rPr>
-          <w:sz w:val="32"/>
-          <w:szCs w:val="32"/>
-        </w:rPr>
-        <w:t>5</w:t>
-      </w:r>
-      <w:r>
-        <w:rPr>
-          <w:sz w:val="32"/>
-          <w:szCs w:val="32"/>
-        </w:rPr>
-        <w:t xml:space="preserve"> </w:t>
-      </w:r>
-      <w:r>
-        <w:t xml:space="preserve"> </w:t>
-      </w:r>
-      <w:r>
-        <w:t xml:space="preserve"> - </w:t>
-      </w:r>
-      <w:r>
-        <w:rPr>
-          <w:sz w:val="32"/>
-          <w:szCs w:val="32"/>
-        </w:rPr>
-        <w:t>https://github.com/Joao-AugustoPF</w:t>
-      </w:r>
-    </w:p>
-    <w:p>
-      <w:pPr>
-        <w:jc w:val="center"/>
-        <w:rPr>
-          <w:sz w:val="32"/>
-          <w:szCs w:val="32"/>
-        </w:rPr>
-      </w:pPr>
-    </w:p>
-    <w:p>
-      <w:pPr>
-        <w:jc w:val="center"/>
-        <w:rPr>
-          <w:sz w:val="32"/>
-          <w:szCs w:val="32"/>
-        </w:rPr>
-      </w:pPr>
-    </w:p>
-    <w:p>
-      <w:pPr>
-        <w:jc w:val="center"/>
-        <w:rPr>
-          <w:sz w:val="32"/>
-          <w:szCs w:val="32"/>
-        </w:rPr>
-      </w:pPr>
-    </w:p>
-    <w:p>
-      <w:pPr>
-        <w:jc w:val="center"/>
-        <w:rPr>
-          <w:b/>
-          <w:bCs/>
-          <w:sz w:val="32"/>
-          <w:szCs w:val="32"/>
-        </w:rPr>
-      </w:pPr>
-      <w:r>
-        <w:rPr>
-          <w:sz w:val="32"/>
-          <w:szCs w:val="32"/>
-        </w:rPr>
-        <w:t xml:space="preserve">Criciúma, </w:t>
-      </w:r>
-      <w:r>
-        <w:rPr>
-          <w:sz w:val="32"/>
-          <w:szCs w:val="32"/>
-        </w:rPr>
-        <w:t>09</w:t>
-      </w:r>
-      <w:r>
-        <w:rPr>
-          <w:sz w:val="32"/>
-          <w:szCs w:val="32"/>
-        </w:rPr>
-        <w:t>/</w:t>
-      </w:r>
-      <w:r>
-        <w:rPr>
-          <w:sz w:val="32"/>
-          <w:szCs w:val="32"/>
-        </w:rPr>
-        <w:t>06</w:t>
-      </w:r>
-      <w:r>
-        <w:rPr>
-          <w:sz w:val="32"/>
-          <w:szCs w:val="32"/>
-        </w:rPr>
-        <w:t>/202</w:t>
-      </w:r>
-      <w:r>
-        <w:rPr>
-          <w:sz w:val="32"/>
-          <w:szCs w:val="32"/>
-        </w:rPr>
-        <w:t>4</w:t>
-      </w:r>
-      <w:r>
-        <w:rPr>
-          <w:b/>
-          <w:bCs/>
-          <w:sz w:val="32"/>
-          <w:szCs w:val="32"/>
-        </w:rPr>
-        <w:br w:type="page"/>
-      </w:r>
-    </w:p>
-    <w:p>
-      <w:pPr>
-        <w:rPr>
-          <w:b/>
-          <w:bCs/>
-          <w:sz w:val="32"/>
-          <w:szCs w:val="32"/>
-        </w:rPr>
-      </w:pPr>
-      <w:r>
-        <w:rPr>
-          <w:b/>
-          <w:bCs/>
-          <w:sz w:val="32"/>
-          <w:szCs w:val="32"/>
-        </w:rPr>
-        <w:lastRenderedPageBreak/>
-        <w:t>URL do projeto no GitHub</w:t>
-      </w:r>
-    </w:p>
-    <w:p>
-      <w:pPr>
-        <w:rPr>
-          <w:b/>
-          <w:bCs/>
-          <w:sz w:val="32"/>
-          <w:szCs w:val="32"/>
         </w:rPr>
       </w:pPr>
     </w:p>
@@ -609,7 +540,7 @@
           <w:szCs w:val="32"/>
         </w:rPr>
       </w:pPr>
-      <w:hyperlink r:id="rId4" w:history="1">
+      <w:hyperlink r:id="R3330e33800494427">
         <w:r>
           <w:rPr>
             <w:rStyle w:val="Hyperlink"/>
@@ -622,51 +553,36 @@
     </w:p>
     <w:p>
       <w:pPr>
-        <w:rPr>
-          <w:b/>
-          <w:bCs/>
-          <w:sz w:val="32"/>
-          <w:szCs w:val="32"/>
-          <w:u w:val="single"/>
-        </w:rPr>
-      </w:pPr>
-    </w:p>
-    <w:p>
-      <w:pPr>
-        <w:jc w:val="center"/>
-        <w:rPr>
-          <w:b/>
-          <w:bCs/>
-          <w:sz w:val="32"/>
-          <w:szCs w:val="32"/>
-        </w:rPr>
-      </w:pPr>
-      <w:r>
-        <w:rPr>
-          <w:b/>
-          <w:bCs/>
-          <w:noProof/>
-          <w:sz w:val="32"/>
-          <w:szCs w:val="32"/>
-        </w:rPr>
+        <w:pStyle w:val="Normal"/>
+      </w:pPr>
+    </w:p>
+    <w:p>
+      <w:pPr>
+        <w:pStyle w:val="Normal"/>
+      </w:pPr>
+      <w:r>
         <w:drawing>
-          <wp:inline distT="0" distB="0" distL="0" distR="0" wp14:anchorId="494C72B4" wp14:editId="6BDE1FD0">
-            <wp:extent cx="6106377" cy="4467849"/>
-            <wp:effectExtent l="0" t="0" r="0" b="9525"/>
-            <wp:docPr id="2013392403" name="Imagem 1"/>
+          <wp:inline wp14:editId="30252BB5" wp14:anchorId="5D4749CF">
+            <wp:extent cx="9077326" cy="3409950"/>
+            <wp:effectExtent l="0" t="0" r="0" b="0"/>
+            <wp:docPr id="736919697" name="" title=""/>
             <wp:cNvGraphicFramePr>
-              <a:graphicFrameLocks xmlns:a="http://schemas.openxmlformats.org/drawingml/2006/main" noChangeAspect="1"/>
+              <a:graphicFrameLocks noChangeAspect="1"/>
             </wp:cNvGraphicFramePr>
-            <a:graphic xmlns:a="http://schemas.openxmlformats.org/drawingml/2006/main">
+            <a:graphic>
               <a:graphicData uri="http://schemas.openxmlformats.org/drawingml/2006/picture">
-                <pic:pic xmlns:pic="http://schemas.openxmlformats.org/drawingml/2006/picture">
+                <pic:pic>
                   <pic:nvPicPr>
-                    <pic:cNvPr id="2013392403" name=""/>
+                    <pic:cNvPr id="0" name=""/>
                     <pic:cNvPicPr/>
                   </pic:nvPicPr>
                   <pic:blipFill>
-                    <a:blip r:embed="rId5">
-                      <a:alphaModFix amt="35000"/>
+                    <a:blip r:embed="R8b6927481f9149fd">
+                      <a:extLst>
+                        <a:ext xmlns:a="http://schemas.openxmlformats.org/drawingml/2006/main" uri="{28A0092B-C50C-407E-A947-70E740481C1C}">
+                          <a14:useLocalDpi val="0"/>
+                        </a:ext>
+                      </a:extLst>
                     </a:blip>
                     <a:stretch>
                       <a:fillRect/>
@@ -675,7 +591,7 @@
                   <pic:spPr>
                     <a:xfrm>
                       <a:off x="0" y="0"/>
-                      <a:ext cx="6106377" cy="4467849"/>
+                      <a:ext cx="9077326" cy="3409950"/>
                     </a:xfrm>
                     <a:prstGeom prst="rect">
                       <a:avLst/>
@@ -690,6 +606,23 @@
     </w:p>
     <w:p>
       <w:pPr>
+        <w:pStyle w:val="Normal"/>
+        <w:rPr>
+          <w:b w:val="1"/>
+          <w:bCs w:val="1"/>
+          <w:sz w:val="32"/>
+          <w:szCs w:val="32"/>
+        </w:rPr>
+      </w:pPr>
+    </w:p>
+    <w:p>
+      <w:pPr>
+        <w:pStyle w:val="Normal"/>
+        <w:jc w:val="center"/>
+      </w:pPr>
+    </w:p>
+    <w:p>
+      <w:pPr>
         <w:rPr>
           <w:b/>
           <w:bCs/>
@@ -697,41 +630,49 @@
           <w:szCs w:val="32"/>
         </w:rPr>
       </w:pPr>
-      <w:r>
+    </w:p>
+    <w:p>
+      <w:pPr>
         <w:rPr>
           <w:b/>
           <w:bCs/>
           <w:sz w:val="32"/>
           <w:szCs w:val="32"/>
         </w:rPr>
-        <w:br w:type="page"/>
-      </w:r>
-    </w:p>
-    <w:p>
-      <w:pPr>
-        <w:rPr>
-          <w:b/>
-          <w:bCs/>
+      </w:pPr>
+    </w:p>
+    <w:p w14:noSpellErr="1">
+      <w:pPr>
+        <w:jc w:val="center"/>
+      </w:pPr>
+    </w:p>
+    <w:p>
+      <w:pPr>
+        <w:ind w:left="708"/>
+        <w:rPr>
+          <w:b w:val="1"/>
+          <w:bCs w:val="1"/>
           <w:sz w:val="32"/>
           <w:szCs w:val="32"/>
         </w:rPr>
       </w:pPr>
       <w:r>
         <w:rPr>
-          <w:b/>
-          <w:bCs/>
+          <w:b w:val="1"/>
+          <w:bCs w:val="1"/>
           <w:sz w:val="32"/>
           <w:szCs w:val="32"/>
         </w:rPr>
-        <w:lastRenderedPageBreak/>
         <w:t>Modelo ER Físico</w:t>
       </w:r>
     </w:p>
     <w:p>
       <w:pPr>
-        <w:rPr>
-          <w:b/>
-          <w:bCs/>
+        <w:pStyle w:val="Normal"/>
+        <w:ind w:left="708"/>
+        <w:rPr>
+          <w:b w:val="1"/>
+          <w:bCs w:val="1"/>
           <w:sz w:val="32"/>
           <w:szCs w:val="32"/>
         </w:rPr>
@@ -739,59 +680,35 @@
     </w:p>
     <w:p>
       <w:pPr>
-        <w:rPr>
-          <w:b/>
-          <w:bCs/>
+        <w:pStyle w:val="Normal"/>
+        <w:rPr>
+          <w:b w:val="1"/>
+          <w:bCs w:val="1"/>
           <w:sz w:val="32"/>
           <w:szCs w:val="32"/>
         </w:rPr>
       </w:pPr>
-    </w:p>
-    <w:p>
-      <w:pPr>
-        <w:jc w:val="center"/>
-        <w:rPr>
-          <w:b/>
-          <w:bCs/>
-          <w:sz w:val="32"/>
-          <w:szCs w:val="32"/>
-        </w:rPr>
-      </w:pPr>
-      <w:r>
-        <w:rPr>
-          <w:b/>
-          <w:bCs/>
-          <w:noProof/>
-          <w:sz w:val="32"/>
-          <w:szCs w:val="32"/>
-        </w:rPr>
+      <w:r>
         <w:drawing>
-          <wp:inline distT="0" distB="0" distL="0" distR="0" wp14:anchorId="0C6DF9B1" wp14:editId="6852D370">
-            <wp:extent cx="5865995" cy="4314190"/>
-            <wp:effectExtent l="0" t="0" r="1905" b="0"/>
-            <wp:docPr id="1" name="Imagem 1" descr="Diagrama&#10;&#10;Descrição gerada automaticamente"/>
+          <wp:inline wp14:editId="50621C6E" wp14:anchorId="4F4ADCF9">
+            <wp:extent cx="4753820" cy="4843795"/>
+            <wp:effectExtent l="0" t="0" r="0" b="0"/>
+            <wp:docPr id="907627561" name="" title=""/>
             <wp:cNvGraphicFramePr>
-              <a:graphicFrameLocks xmlns:a="http://schemas.openxmlformats.org/drawingml/2006/main" noChangeAspect="1"/>
+              <a:graphicFrameLocks noChangeAspect="1"/>
             </wp:cNvGraphicFramePr>
-            <a:graphic xmlns:a="http://schemas.openxmlformats.org/drawingml/2006/main">
+            <a:graphic>
               <a:graphicData uri="http://schemas.openxmlformats.org/drawingml/2006/picture">
-                <pic:pic xmlns:pic="http://schemas.openxmlformats.org/drawingml/2006/picture">
+                <pic:pic>
                   <pic:nvPicPr>
-                    <pic:cNvPr id="1" name="Imagem 1" descr="Diagrama&#10;&#10;Descrição gerada automaticamente"/>
+                    <pic:cNvPr id="0" name=""/>
                     <pic:cNvPicPr/>
                   </pic:nvPicPr>
                   <pic:blipFill>
-                    <a:blip r:embed="rId6">
-                      <a:duotone>
-                        <a:schemeClr val="bg2">
-                          <a:shade val="45000"/>
-                          <a:satMod val="135000"/>
-                        </a:schemeClr>
-                        <a:prstClr val="white"/>
-                      </a:duotone>
+                    <a:blip r:embed="R5814bef0c6a0476d">
                       <a:extLst>
-                        <a:ext uri="{28A0092B-C50C-407E-A947-70E740481C1C}">
-                          <a14:useLocalDpi xmlns:a14="http://schemas.microsoft.com/office/drawing/2010/main" val="0"/>
+                        <a:ext xmlns:a="http://schemas.openxmlformats.org/drawingml/2006/main" uri="{28A0092B-C50C-407E-A947-70E740481C1C}">
+                          <a14:useLocalDpi val="0"/>
                         </a:ext>
                       </a:extLst>
                     </a:blip>
@@ -802,7 +719,7 @@
                   <pic:spPr>
                     <a:xfrm>
                       <a:off x="0" y="0"/>
-                      <a:ext cx="5872620" cy="4319062"/>
+                      <a:ext cx="4753820" cy="4843795"/>
                     </a:xfrm>
                     <a:prstGeom prst="rect">
                       <a:avLst/>
@@ -814,6 +731,15 @@
           </wp:inline>
         </w:drawing>
       </w:r>
+      <w:r>
+        <w:rPr>
+          <w:b w:val="1"/>
+          <w:bCs w:val="1"/>
+          <w:sz w:val="32"/>
+          <w:szCs w:val="32"/>
+        </w:rPr>
+        <w:br w:type="page"/>
+      </w:r>
     </w:p>
     <w:p>
       <w:pPr>
@@ -824,43 +750,13 @@
           <w:szCs w:val="32"/>
         </w:rPr>
       </w:pPr>
-    </w:p>
-    <w:p>
-      <w:pPr>
+      <w:r>
         <w:rPr>
           <w:b/>
           <w:bCs/>
           <w:sz w:val="32"/>
           <w:szCs w:val="32"/>
         </w:rPr>
-      </w:pPr>
-      <w:r>
-        <w:rPr>
-          <w:b/>
-          <w:bCs/>
-          <w:sz w:val="32"/>
-          <w:szCs w:val="32"/>
-        </w:rPr>
-        <w:br w:type="page"/>
-      </w:r>
-    </w:p>
-    <w:p>
-      <w:pPr>
-        <w:rPr>
-          <w:b/>
-          <w:bCs/>
-          <w:sz w:val="32"/>
-          <w:szCs w:val="32"/>
-        </w:rPr>
-      </w:pPr>
-      <w:r>
-        <w:rPr>
-          <w:b/>
-          <w:bCs/>
-          <w:sz w:val="32"/>
-          <w:szCs w:val="32"/>
-        </w:rPr>
-        <w:lastRenderedPageBreak/>
         <w:t>Dicionário de Dados</w:t>
       </w:r>
     </w:p>
@@ -3156,7 +3052,6 @@
           <w:sz w:val="32"/>
           <w:szCs w:val="32"/>
         </w:rPr>
-        <w:lastRenderedPageBreak/>
         <w:t>Script dos comandos DDL para criação do Banco de dados</w:t>
       </w:r>
     </w:p>
@@ -3169,1789 +3064,1088 @@
     </w:p>
     <w:p>
       <w:pPr>
-        <w:autoSpaceDE w:val="0"/>
-        <w:autoSpaceDN w:val="0"/>
-        <w:adjustRightInd w:val="0"/>
-        <w:spacing w:after="0" w:line="240" w:lineRule="auto"/>
-        <w:rPr>
-          <w:rFonts w:ascii="Consolas" w:hAnsi="Consolas" w:cs="Consolas"/>
-          <w:color w:val="BFBFBF" w:themeColor="background1" w:themeShade="BF"/>
-          <w:sz w:val="19"/>
-          <w:szCs w:val="19"/>
-        </w:rPr>
-      </w:pPr>
-      <w:r>
-        <w:rPr>
-          <w:rFonts w:ascii="Consolas" w:hAnsi="Consolas" w:cs="Consolas"/>
-          <w:color w:val="BFBFBF" w:themeColor="background1" w:themeShade="BF"/>
-          <w:sz w:val="19"/>
-          <w:szCs w:val="19"/>
-        </w:rPr>
-        <w:t>/*==============================================================*/</w:t>
-      </w:r>
-    </w:p>
-    <w:p>
-      <w:pPr>
-        <w:autoSpaceDE w:val="0"/>
-        <w:autoSpaceDN w:val="0"/>
-        <w:adjustRightInd w:val="0"/>
-        <w:spacing w:after="0" w:line="240" w:lineRule="auto"/>
-        <w:rPr>
-          <w:rFonts w:ascii="Consolas" w:hAnsi="Consolas" w:cs="Consolas"/>
-          <w:color w:val="BFBFBF" w:themeColor="background1" w:themeShade="BF"/>
-          <w:sz w:val="19"/>
-          <w:szCs w:val="19"/>
-        </w:rPr>
-      </w:pPr>
-      <w:r>
-        <w:rPr>
-          <w:rFonts w:ascii="Consolas" w:hAnsi="Consolas" w:cs="Consolas"/>
-          <w:color w:val="BFBFBF" w:themeColor="background1" w:themeShade="BF"/>
-          <w:sz w:val="19"/>
-          <w:szCs w:val="19"/>
-        </w:rPr>
-        <w:t xml:space="preserve">/* </w:t>
-      </w:r>
-      <w:proofErr w:type="spellStart"/>
-      <w:r>
-        <w:rPr>
-          <w:rFonts w:ascii="Consolas" w:hAnsi="Consolas" w:cs="Consolas"/>
-          <w:color w:val="BFBFBF" w:themeColor="background1" w:themeShade="BF"/>
-          <w:sz w:val="19"/>
-          <w:szCs w:val="19"/>
-        </w:rPr>
-        <w:t>Table</w:t>
-      </w:r>
-      <w:proofErr w:type="spellEnd"/>
-      <w:r>
-        <w:rPr>
-          <w:rFonts w:ascii="Consolas" w:hAnsi="Consolas" w:cs="Consolas"/>
-          <w:color w:val="BFBFBF" w:themeColor="background1" w:themeShade="BF"/>
-          <w:sz w:val="19"/>
-          <w:szCs w:val="19"/>
-        </w:rPr>
-        <w:t>: aluno                                                 */</w:t>
-      </w:r>
-    </w:p>
-    <w:p>
-      <w:pPr>
-        <w:autoSpaceDE w:val="0"/>
-        <w:autoSpaceDN w:val="0"/>
-        <w:adjustRightInd w:val="0"/>
-        <w:spacing w:after="0" w:line="240" w:lineRule="auto"/>
-        <w:rPr>
-          <w:rFonts w:ascii="Consolas" w:hAnsi="Consolas" w:cs="Consolas"/>
-          <w:color w:val="BFBFBF" w:themeColor="background1" w:themeShade="BF"/>
-          <w:sz w:val="19"/>
-          <w:szCs w:val="19"/>
-        </w:rPr>
-      </w:pPr>
-      <w:r>
-        <w:rPr>
-          <w:rFonts w:ascii="Consolas" w:hAnsi="Consolas" w:cs="Consolas"/>
-          <w:color w:val="BFBFBF" w:themeColor="background1" w:themeShade="BF"/>
-          <w:sz w:val="19"/>
-          <w:szCs w:val="19"/>
-        </w:rPr>
-        <w:t>/*==============================================================*/</w:t>
-      </w:r>
-    </w:p>
-    <w:p>
-      <w:pPr>
-        <w:autoSpaceDE w:val="0"/>
-        <w:autoSpaceDN w:val="0"/>
-        <w:adjustRightInd w:val="0"/>
-        <w:spacing w:after="0" w:line="240" w:lineRule="auto"/>
-        <w:rPr>
-          <w:rFonts w:ascii="Consolas" w:hAnsi="Consolas" w:cs="Consolas"/>
-          <w:color w:val="BFBFBF" w:themeColor="background1" w:themeShade="BF"/>
-          <w:sz w:val="19"/>
-          <w:szCs w:val="19"/>
-        </w:rPr>
-      </w:pPr>
-      <w:proofErr w:type="spellStart"/>
-      <w:r>
-        <w:rPr>
-          <w:rFonts w:ascii="Consolas" w:hAnsi="Consolas" w:cs="Consolas"/>
-          <w:color w:val="BFBFBF" w:themeColor="background1" w:themeShade="BF"/>
-          <w:sz w:val="19"/>
-          <w:szCs w:val="19"/>
-        </w:rPr>
-        <w:t>create</w:t>
-      </w:r>
-      <w:proofErr w:type="spellEnd"/>
-      <w:r>
-        <w:rPr>
-          <w:rFonts w:ascii="Consolas" w:hAnsi="Consolas" w:cs="Consolas"/>
-          <w:color w:val="BFBFBF" w:themeColor="background1" w:themeShade="BF"/>
+        <w:pStyle w:val="Normal"/>
+        <w:spacing w:after="0" w:line="240" w:lineRule="auto"/>
+        <w:rPr>
+          <w:rFonts w:ascii="Consolas" w:hAnsi="Consolas" w:cs="Consolas"/>
+          <w:color w:val="BFBFBF" w:themeColor="background1" w:themeTint="FF" w:themeShade="BF"/>
+          <w:sz w:val="19"/>
+          <w:szCs w:val="19"/>
+        </w:rPr>
+      </w:pPr>
+      <w:r>
+        <w:rPr>
+          <w:rFonts w:ascii="Consolas" w:hAnsi="Consolas" w:cs="Consolas"/>
+          <w:color w:val="BFBFBF" w:themeColor="background1" w:themeTint="FF" w:themeShade="BF"/>
+          <w:sz w:val="19"/>
+          <w:szCs w:val="19"/>
+        </w:rPr>
+        <w:t>-- Tabela Veículos</w:t>
+      </w:r>
+    </w:p>
+    <w:p>
+      <w:pPr>
+        <w:pStyle w:val="Normal"/>
+        <w:spacing w:after="0" w:line="240" w:lineRule="auto"/>
+      </w:pPr>
+      <w:r>
+        <w:rPr>
+          <w:rFonts w:ascii="Consolas" w:hAnsi="Consolas" w:cs="Consolas"/>
+          <w:color w:val="BFBFBF" w:themeColor="background1" w:themeTint="FF" w:themeShade="BF"/>
+          <w:sz w:val="19"/>
+          <w:szCs w:val="19"/>
+        </w:rPr>
+        <w:t>CREATE TABLE Veiculos (</w:t>
+      </w:r>
+    </w:p>
+    <w:p>
+      <w:pPr>
+        <w:pStyle w:val="Normal"/>
+        <w:spacing w:after="0" w:line="240" w:lineRule="auto"/>
+      </w:pPr>
+      <w:r>
+        <w:rPr>
+          <w:rFonts w:ascii="Consolas" w:hAnsi="Consolas" w:cs="Consolas"/>
+          <w:color w:val="BFBFBF" w:themeColor="background1" w:themeTint="FF" w:themeShade="BF"/>
+          <w:sz w:val="19"/>
+          <w:szCs w:val="19"/>
+        </w:rPr>
+        <w:t xml:space="preserve">    veiculo_id SERIAL PRIMARY KEY,</w:t>
+      </w:r>
+    </w:p>
+    <w:p>
+      <w:pPr>
+        <w:pStyle w:val="Normal"/>
+        <w:spacing w:after="0" w:line="240" w:lineRule="auto"/>
+      </w:pPr>
+      <w:r>
+        <w:rPr>
+          <w:rFonts w:ascii="Consolas" w:hAnsi="Consolas" w:cs="Consolas"/>
+          <w:color w:val="BFBFBF" w:themeColor="background1" w:themeTint="FF" w:themeShade="BF"/>
+          <w:sz w:val="19"/>
+          <w:szCs w:val="19"/>
+        </w:rPr>
+        <w:t xml:space="preserve">    placa VARCHAR(10) NOT NULL,</w:t>
+      </w:r>
+    </w:p>
+    <w:p>
+      <w:pPr>
+        <w:pStyle w:val="Normal"/>
+        <w:spacing w:after="0" w:line="240" w:lineRule="auto"/>
+      </w:pPr>
+      <w:r>
+        <w:rPr>
+          <w:rFonts w:ascii="Consolas" w:hAnsi="Consolas" w:cs="Consolas"/>
+          <w:color w:val="BFBFBF" w:themeColor="background1" w:themeTint="FF" w:themeShade="BF"/>
+          <w:sz w:val="19"/>
+          <w:szCs w:val="19"/>
+        </w:rPr>
+        <w:t xml:space="preserve">    modelo VARCHAR(50),</w:t>
+      </w:r>
+    </w:p>
+    <w:p>
+      <w:pPr>
+        <w:pStyle w:val="Normal"/>
+        <w:spacing w:after="0" w:line="240" w:lineRule="auto"/>
+      </w:pPr>
+      <w:r>
+        <w:rPr>
+          <w:rFonts w:ascii="Consolas" w:hAnsi="Consolas" w:cs="Consolas"/>
+          <w:color w:val="BFBFBF" w:themeColor="background1" w:themeTint="FF" w:themeShade="BF"/>
+          <w:sz w:val="19"/>
+          <w:szCs w:val="19"/>
+        </w:rPr>
+        <w:t xml:space="preserve">    cor VARCHAR(20)</w:t>
+      </w:r>
+    </w:p>
+    <w:p>
+      <w:pPr>
+        <w:pStyle w:val="Normal"/>
+        <w:spacing w:after="0" w:line="240" w:lineRule="auto"/>
+      </w:pPr>
+      <w:r>
+        <w:rPr>
+          <w:rFonts w:ascii="Consolas" w:hAnsi="Consolas" w:cs="Consolas"/>
+          <w:color w:val="BFBFBF" w:themeColor="background1" w:themeTint="FF" w:themeShade="BF"/>
+          <w:sz w:val="19"/>
+          <w:szCs w:val="19"/>
+        </w:rPr>
+        <w:t>);</w:t>
+      </w:r>
+    </w:p>
+    <w:p>
+      <w:pPr>
+        <w:pStyle w:val="Normal"/>
+        <w:spacing w:after="0" w:line="240" w:lineRule="auto"/>
+      </w:pPr>
+      <w:r>
+        <w:rPr>
+          <w:rFonts w:ascii="Consolas" w:hAnsi="Consolas" w:cs="Consolas"/>
+          <w:color w:val="BFBFBF" w:themeColor="background1" w:themeTint="FF" w:themeShade="BF"/>
           <w:sz w:val="19"/>
           <w:szCs w:val="19"/>
         </w:rPr>
         <w:t xml:space="preserve"> </w:t>
       </w:r>
-      <w:proofErr w:type="spellStart"/>
-      <w:r>
-        <w:rPr>
-          <w:rFonts w:ascii="Consolas" w:hAnsi="Consolas" w:cs="Consolas"/>
-          <w:color w:val="BFBFBF" w:themeColor="background1" w:themeShade="BF"/>
-          <w:sz w:val="19"/>
-          <w:szCs w:val="19"/>
-        </w:rPr>
-        <w:t>table</w:t>
-      </w:r>
-      <w:proofErr w:type="spellEnd"/>
-      <w:r>
-        <w:rPr>
-          <w:rFonts w:ascii="Consolas" w:hAnsi="Consolas" w:cs="Consolas"/>
-          <w:color w:val="BFBFBF" w:themeColor="background1" w:themeShade="BF"/>
-          <w:sz w:val="19"/>
-          <w:szCs w:val="19"/>
-        </w:rPr>
-        <w:t xml:space="preserve"> aluno (</w:t>
-      </w:r>
-    </w:p>
-    <w:p>
-      <w:pPr>
-        <w:autoSpaceDE w:val="0"/>
-        <w:autoSpaceDN w:val="0"/>
-        <w:adjustRightInd w:val="0"/>
-        <w:spacing w:after="0" w:line="240" w:lineRule="auto"/>
-        <w:rPr>
-          <w:rFonts w:ascii="Consolas" w:hAnsi="Consolas" w:cs="Consolas"/>
-          <w:color w:val="BFBFBF" w:themeColor="background1" w:themeShade="BF"/>
-          <w:sz w:val="19"/>
-          <w:szCs w:val="19"/>
-        </w:rPr>
-      </w:pPr>
-      <w:r>
-        <w:rPr>
-          <w:rFonts w:ascii="Consolas" w:hAnsi="Consolas" w:cs="Consolas"/>
-          <w:color w:val="BFBFBF" w:themeColor="background1" w:themeShade="BF"/>
-          <w:sz w:val="19"/>
-          <w:szCs w:val="19"/>
-        </w:rPr>
-        <w:t xml:space="preserve">   </w:t>
-      </w:r>
-      <w:proofErr w:type="spellStart"/>
-      <w:r>
-        <w:rPr>
-          <w:rFonts w:ascii="Consolas" w:hAnsi="Consolas" w:cs="Consolas"/>
-          <w:color w:val="BFBFBF" w:themeColor="background1" w:themeShade="BF"/>
-          <w:sz w:val="19"/>
-          <w:szCs w:val="19"/>
-        </w:rPr>
-        <w:t>cd_aluno</w:t>
-      </w:r>
-      <w:proofErr w:type="spellEnd"/>
-      <w:r>
-        <w:rPr>
-          <w:rFonts w:ascii="Consolas" w:hAnsi="Consolas" w:cs="Consolas"/>
-          <w:color w:val="BFBFBF" w:themeColor="background1" w:themeShade="BF"/>
-          <w:sz w:val="19"/>
-          <w:szCs w:val="19"/>
-        </w:rPr>
-        <w:t xml:space="preserve">             </w:t>
-      </w:r>
-      <w:proofErr w:type="spellStart"/>
-      <w:r>
-        <w:rPr>
-          <w:rFonts w:ascii="Consolas" w:hAnsi="Consolas" w:cs="Consolas"/>
-          <w:color w:val="BFBFBF" w:themeColor="background1" w:themeShade="BF"/>
-          <w:sz w:val="19"/>
-          <w:szCs w:val="19"/>
-        </w:rPr>
-        <w:t>int</w:t>
-      </w:r>
-      <w:proofErr w:type="spellEnd"/>
-      <w:r>
-        <w:rPr>
-          <w:rFonts w:ascii="Consolas" w:hAnsi="Consolas" w:cs="Consolas"/>
-          <w:color w:val="BFBFBF" w:themeColor="background1" w:themeShade="BF"/>
-          <w:sz w:val="19"/>
-          <w:szCs w:val="19"/>
-        </w:rPr>
-        <w:t xml:space="preserve">                  </w:t>
-      </w:r>
-      <w:proofErr w:type="spellStart"/>
-      <w:r>
-        <w:rPr>
-          <w:rFonts w:ascii="Consolas" w:hAnsi="Consolas" w:cs="Consolas"/>
-          <w:color w:val="BFBFBF" w:themeColor="background1" w:themeShade="BF"/>
-          <w:sz w:val="19"/>
-          <w:szCs w:val="19"/>
-        </w:rPr>
-        <w:t>identity</w:t>
-      </w:r>
-      <w:proofErr w:type="spellEnd"/>
-      <w:r>
-        <w:rPr>
-          <w:rFonts w:ascii="Consolas" w:hAnsi="Consolas" w:cs="Consolas"/>
-          <w:color w:val="BFBFBF" w:themeColor="background1" w:themeShade="BF"/>
-          <w:sz w:val="19"/>
-          <w:szCs w:val="19"/>
-        </w:rPr>
-        <w:t>,</w:t>
-      </w:r>
-    </w:p>
-    <w:p>
-      <w:pPr>
-        <w:autoSpaceDE w:val="0"/>
-        <w:autoSpaceDN w:val="0"/>
-        <w:adjustRightInd w:val="0"/>
-        <w:spacing w:after="0" w:line="240" w:lineRule="auto"/>
-        <w:rPr>
-          <w:rFonts w:ascii="Consolas" w:hAnsi="Consolas" w:cs="Consolas"/>
-          <w:color w:val="BFBFBF" w:themeColor="background1" w:themeShade="BF"/>
-          <w:sz w:val="19"/>
-          <w:szCs w:val="19"/>
-        </w:rPr>
-      </w:pPr>
-      <w:r>
-        <w:rPr>
-          <w:rFonts w:ascii="Consolas" w:hAnsi="Consolas" w:cs="Consolas"/>
-          <w:color w:val="BFBFBF" w:themeColor="background1" w:themeShade="BF"/>
-          <w:sz w:val="19"/>
-          <w:szCs w:val="19"/>
-        </w:rPr>
-        <w:t xml:space="preserve">   </w:t>
-      </w:r>
-      <w:proofErr w:type="spellStart"/>
-      <w:r>
-        <w:rPr>
-          <w:rFonts w:ascii="Consolas" w:hAnsi="Consolas" w:cs="Consolas"/>
-          <w:color w:val="BFBFBF" w:themeColor="background1" w:themeShade="BF"/>
-          <w:sz w:val="19"/>
-          <w:szCs w:val="19"/>
-        </w:rPr>
-        <w:t>nm_aluno</w:t>
-      </w:r>
-      <w:proofErr w:type="spellEnd"/>
-      <w:r>
-        <w:rPr>
-          <w:rFonts w:ascii="Consolas" w:hAnsi="Consolas" w:cs="Consolas"/>
-          <w:color w:val="BFBFBF" w:themeColor="background1" w:themeShade="BF"/>
-          <w:sz w:val="19"/>
-          <w:szCs w:val="19"/>
-        </w:rPr>
-        <w:t xml:space="preserve">             </w:t>
-      </w:r>
-      <w:proofErr w:type="spellStart"/>
-      <w:r>
-        <w:rPr>
-          <w:rFonts w:ascii="Consolas" w:hAnsi="Consolas" w:cs="Consolas"/>
-          <w:color w:val="BFBFBF" w:themeColor="background1" w:themeShade="BF"/>
-          <w:sz w:val="19"/>
-          <w:szCs w:val="19"/>
-        </w:rPr>
-        <w:t>varchar</w:t>
-      </w:r>
-      <w:proofErr w:type="spellEnd"/>
-      <w:r>
-        <w:rPr>
-          <w:rFonts w:ascii="Consolas" w:hAnsi="Consolas" w:cs="Consolas"/>
-          <w:color w:val="BFBFBF" w:themeColor="background1" w:themeShade="BF"/>
-          <w:sz w:val="19"/>
-          <w:szCs w:val="19"/>
-        </w:rPr>
-        <w:t xml:space="preserve">(100)         </w:t>
-      </w:r>
-      <w:proofErr w:type="spellStart"/>
-      <w:r>
-        <w:rPr>
-          <w:rFonts w:ascii="Consolas" w:hAnsi="Consolas" w:cs="Consolas"/>
-          <w:color w:val="BFBFBF" w:themeColor="background1" w:themeShade="BF"/>
-          <w:sz w:val="19"/>
-          <w:szCs w:val="19"/>
-        </w:rPr>
-        <w:t>null</w:t>
-      </w:r>
-      <w:proofErr w:type="spellEnd"/>
-      <w:r>
-        <w:rPr>
-          <w:rFonts w:ascii="Consolas" w:hAnsi="Consolas" w:cs="Consolas"/>
-          <w:color w:val="BFBFBF" w:themeColor="background1" w:themeShade="BF"/>
-          <w:sz w:val="19"/>
-          <w:szCs w:val="19"/>
-        </w:rPr>
-        <w:t>,</w:t>
-      </w:r>
-    </w:p>
-    <w:p>
-      <w:pPr>
-        <w:autoSpaceDE w:val="0"/>
-        <w:autoSpaceDN w:val="0"/>
-        <w:adjustRightInd w:val="0"/>
-        <w:spacing w:after="0" w:line="240" w:lineRule="auto"/>
-        <w:rPr>
-          <w:rFonts w:ascii="Consolas" w:hAnsi="Consolas" w:cs="Consolas"/>
-          <w:color w:val="BFBFBF" w:themeColor="background1" w:themeShade="BF"/>
-          <w:sz w:val="19"/>
-          <w:szCs w:val="19"/>
-        </w:rPr>
-      </w:pPr>
-      <w:r>
-        <w:rPr>
-          <w:rFonts w:ascii="Consolas" w:hAnsi="Consolas" w:cs="Consolas"/>
-          <w:color w:val="BFBFBF" w:themeColor="background1" w:themeShade="BF"/>
-          <w:sz w:val="19"/>
-          <w:szCs w:val="19"/>
-        </w:rPr>
-        <w:t xml:space="preserve">   </w:t>
-      </w:r>
-      <w:proofErr w:type="spellStart"/>
-      <w:r>
-        <w:rPr>
-          <w:rFonts w:ascii="Consolas" w:hAnsi="Consolas" w:cs="Consolas"/>
-          <w:color w:val="BFBFBF" w:themeColor="background1" w:themeShade="BF"/>
-          <w:sz w:val="19"/>
-          <w:szCs w:val="19"/>
-        </w:rPr>
-        <w:t>email</w:t>
-      </w:r>
-      <w:proofErr w:type="spellEnd"/>
-      <w:r>
-        <w:rPr>
-          <w:rFonts w:ascii="Consolas" w:hAnsi="Consolas" w:cs="Consolas"/>
-          <w:color w:val="BFBFBF" w:themeColor="background1" w:themeShade="BF"/>
-          <w:sz w:val="19"/>
-          <w:szCs w:val="19"/>
-        </w:rPr>
-        <w:t xml:space="preserve">                </w:t>
-      </w:r>
-      <w:proofErr w:type="spellStart"/>
-      <w:r>
-        <w:rPr>
-          <w:rFonts w:ascii="Consolas" w:hAnsi="Consolas" w:cs="Consolas"/>
-          <w:color w:val="BFBFBF" w:themeColor="background1" w:themeShade="BF"/>
-          <w:sz w:val="19"/>
-          <w:szCs w:val="19"/>
-        </w:rPr>
-        <w:t>varchar</w:t>
-      </w:r>
-      <w:proofErr w:type="spellEnd"/>
-      <w:r>
-        <w:rPr>
-          <w:rFonts w:ascii="Consolas" w:hAnsi="Consolas" w:cs="Consolas"/>
-          <w:color w:val="BFBFBF" w:themeColor="background1" w:themeShade="BF"/>
-          <w:sz w:val="19"/>
-          <w:szCs w:val="19"/>
-        </w:rPr>
-        <w:t xml:space="preserve">(100)         </w:t>
-      </w:r>
-      <w:proofErr w:type="spellStart"/>
-      <w:r>
-        <w:rPr>
-          <w:rFonts w:ascii="Consolas" w:hAnsi="Consolas" w:cs="Consolas"/>
-          <w:color w:val="BFBFBF" w:themeColor="background1" w:themeShade="BF"/>
-          <w:sz w:val="19"/>
-          <w:szCs w:val="19"/>
-        </w:rPr>
-        <w:t>null</w:t>
-      </w:r>
-      <w:proofErr w:type="spellEnd"/>
-      <w:r>
-        <w:rPr>
-          <w:rFonts w:ascii="Consolas" w:hAnsi="Consolas" w:cs="Consolas"/>
-          <w:color w:val="BFBFBF" w:themeColor="background1" w:themeShade="BF"/>
-          <w:sz w:val="19"/>
-          <w:szCs w:val="19"/>
-        </w:rPr>
-        <w:t>,</w:t>
-      </w:r>
-    </w:p>
-    <w:p>
-      <w:pPr>
-        <w:autoSpaceDE w:val="0"/>
-        <w:autoSpaceDN w:val="0"/>
-        <w:adjustRightInd w:val="0"/>
-        <w:spacing w:after="0" w:line="240" w:lineRule="auto"/>
-        <w:rPr>
-          <w:rFonts w:ascii="Consolas" w:hAnsi="Consolas" w:cs="Consolas"/>
-          <w:color w:val="BFBFBF" w:themeColor="background1" w:themeShade="BF"/>
-          <w:sz w:val="19"/>
-          <w:szCs w:val="19"/>
-        </w:rPr>
-      </w:pPr>
-      <w:r>
-        <w:rPr>
-          <w:rFonts w:ascii="Consolas" w:hAnsi="Consolas" w:cs="Consolas"/>
-          <w:color w:val="BFBFBF" w:themeColor="background1" w:themeShade="BF"/>
-          <w:sz w:val="19"/>
-          <w:szCs w:val="19"/>
-        </w:rPr>
-        <w:t xml:space="preserve">   </w:t>
-      </w:r>
-      <w:proofErr w:type="spellStart"/>
-      <w:r>
-        <w:rPr>
-          <w:rFonts w:ascii="Consolas" w:hAnsi="Consolas" w:cs="Consolas"/>
-          <w:color w:val="BFBFBF" w:themeColor="background1" w:themeShade="BF"/>
-          <w:sz w:val="19"/>
-          <w:szCs w:val="19"/>
-        </w:rPr>
-        <w:t>constraint</w:t>
-      </w:r>
-      <w:proofErr w:type="spellEnd"/>
-      <w:r>
-        <w:rPr>
-          <w:rFonts w:ascii="Consolas" w:hAnsi="Consolas" w:cs="Consolas"/>
-          <w:color w:val="BFBFBF" w:themeColor="background1" w:themeShade="BF"/>
+    </w:p>
+    <w:p>
+      <w:pPr>
+        <w:pStyle w:val="Normal"/>
+        <w:spacing w:after="0" w:line="240" w:lineRule="auto"/>
+      </w:pPr>
+      <w:r>
+        <w:rPr>
+          <w:rFonts w:ascii="Consolas" w:hAnsi="Consolas" w:cs="Consolas"/>
+          <w:color w:val="BFBFBF" w:themeColor="background1" w:themeTint="FF" w:themeShade="BF"/>
+          <w:sz w:val="19"/>
+          <w:szCs w:val="19"/>
+        </w:rPr>
+        <w:t xml:space="preserve">-- Tabela Vagas </w:t>
+      </w:r>
+    </w:p>
+    <w:p>
+      <w:pPr>
+        <w:pStyle w:val="Normal"/>
+        <w:spacing w:after="0" w:line="240" w:lineRule="auto"/>
+      </w:pPr>
+      <w:r>
+        <w:rPr>
+          <w:rFonts w:ascii="Consolas" w:hAnsi="Consolas" w:cs="Consolas"/>
+          <w:color w:val="BFBFBF" w:themeColor="background1" w:themeTint="FF" w:themeShade="BF"/>
+          <w:sz w:val="19"/>
+          <w:szCs w:val="19"/>
+        </w:rPr>
+        <w:t>CREATE TABLE VAGAS (</w:t>
+      </w:r>
+    </w:p>
+    <w:p>
+      <w:pPr>
+        <w:pStyle w:val="Normal"/>
+        <w:spacing w:after="0" w:line="240" w:lineRule="auto"/>
+      </w:pPr>
+      <w:r>
+        <w:rPr>
+          <w:rFonts w:ascii="Consolas" w:hAnsi="Consolas" w:cs="Consolas"/>
+          <w:color w:val="BFBFBF" w:themeColor="background1" w:themeTint="FF" w:themeShade="BF"/>
+          <w:sz w:val="19"/>
+          <w:szCs w:val="19"/>
+        </w:rPr>
+        <w:t xml:space="preserve">    vaga_id SERIAL PRIMARY KEY,</w:t>
+      </w:r>
+    </w:p>
+    <w:p>
+      <w:pPr>
+        <w:pStyle w:val="Normal"/>
+        <w:spacing w:after="0" w:line="240" w:lineRule="auto"/>
+      </w:pPr>
+      <w:r>
+        <w:rPr>
+          <w:rFonts w:ascii="Consolas" w:hAnsi="Consolas" w:cs="Consolas"/>
+          <w:color w:val="BFBFBF" w:themeColor="background1" w:themeTint="FF" w:themeShade="BF"/>
+          <w:sz w:val="19"/>
+          <w:szCs w:val="19"/>
+        </w:rPr>
+        <w:t xml:space="preserve">    numero_vaga INTEGER NOT NULL,</w:t>
+      </w:r>
+    </w:p>
+    <w:p>
+      <w:pPr>
+        <w:pStyle w:val="Normal"/>
+        <w:spacing w:after="0" w:line="240" w:lineRule="auto"/>
+      </w:pPr>
+      <w:r>
+        <w:rPr>
+          <w:rFonts w:ascii="Consolas" w:hAnsi="Consolas" w:cs="Consolas"/>
+          <w:color w:val="BFBFBF" w:themeColor="background1" w:themeTint="FF" w:themeShade="BF"/>
+          <w:sz w:val="19"/>
+          <w:szCs w:val="19"/>
+        </w:rPr>
+        <w:t xml:space="preserve">    andar INTEGER,</w:t>
+      </w:r>
+    </w:p>
+    <w:p>
+      <w:pPr>
+        <w:pStyle w:val="Normal"/>
+        <w:spacing w:after="0" w:line="240" w:lineRule="auto"/>
+      </w:pPr>
+      <w:r>
+        <w:rPr>
+          <w:rFonts w:ascii="Consolas" w:hAnsi="Consolas" w:cs="Consolas"/>
+          <w:color w:val="BFBFBF" w:themeColor="background1" w:themeTint="FF" w:themeShade="BF"/>
+          <w:sz w:val="19"/>
+          <w:szCs w:val="19"/>
+        </w:rPr>
+        <w:t xml:space="preserve">    tipo VARCHAR(20)</w:t>
+      </w:r>
+    </w:p>
+    <w:p>
+      <w:pPr>
+        <w:pStyle w:val="Normal"/>
+        <w:spacing w:after="0" w:line="240" w:lineRule="auto"/>
+      </w:pPr>
+      <w:r>
+        <w:rPr>
+          <w:rFonts w:ascii="Consolas" w:hAnsi="Consolas" w:cs="Consolas"/>
+          <w:color w:val="BFBFBF" w:themeColor="background1" w:themeTint="FF" w:themeShade="BF"/>
+          <w:sz w:val="19"/>
+          <w:szCs w:val="19"/>
+        </w:rPr>
+        <w:t>);</w:t>
+      </w:r>
+    </w:p>
+    <w:p>
+      <w:pPr>
+        <w:pStyle w:val="Normal"/>
+        <w:spacing w:after="0" w:line="240" w:lineRule="auto"/>
+      </w:pPr>
+      <w:r>
+        <w:rPr>
+          <w:rFonts w:ascii="Consolas" w:hAnsi="Consolas" w:cs="Consolas"/>
+          <w:color w:val="BFBFBF" w:themeColor="background1" w:themeTint="FF" w:themeShade="BF"/>
           <w:sz w:val="19"/>
           <w:szCs w:val="19"/>
         </w:rPr>
         <w:t xml:space="preserve"> </w:t>
       </w:r>
-      <w:proofErr w:type="spellStart"/>
-      <w:r>
-        <w:rPr>
-          <w:rFonts w:ascii="Consolas" w:hAnsi="Consolas" w:cs="Consolas"/>
-          <w:color w:val="BFBFBF" w:themeColor="background1" w:themeShade="BF"/>
-          <w:sz w:val="19"/>
-          <w:szCs w:val="19"/>
-        </w:rPr>
-        <w:t>pk_aluno</w:t>
-      </w:r>
-      <w:proofErr w:type="spellEnd"/>
-      <w:r>
-        <w:rPr>
-          <w:rFonts w:ascii="Consolas" w:hAnsi="Consolas" w:cs="Consolas"/>
-          <w:color w:val="BFBFBF" w:themeColor="background1" w:themeShade="BF"/>
+    </w:p>
+    <w:p>
+      <w:pPr>
+        <w:pStyle w:val="Normal"/>
+        <w:spacing w:after="0" w:line="240" w:lineRule="auto"/>
+      </w:pPr>
+      <w:r>
+        <w:rPr>
+          <w:rFonts w:ascii="Consolas" w:hAnsi="Consolas" w:cs="Consolas"/>
+          <w:color w:val="BFBFBF" w:themeColor="background1" w:themeTint="FF" w:themeShade="BF"/>
+          <w:sz w:val="19"/>
+          <w:szCs w:val="19"/>
+        </w:rPr>
+        <w:t>-- Tabela Movimentações</w:t>
+      </w:r>
+    </w:p>
+    <w:p>
+      <w:pPr>
+        <w:pStyle w:val="Normal"/>
+        <w:spacing w:after="0" w:line="240" w:lineRule="auto"/>
+      </w:pPr>
+      <w:r>
+        <w:rPr>
+          <w:rFonts w:ascii="Consolas" w:hAnsi="Consolas" w:cs="Consolas"/>
+          <w:color w:val="BFBFBF" w:themeColor="background1" w:themeTint="FF" w:themeShade="BF"/>
+          <w:sz w:val="19"/>
+          <w:szCs w:val="19"/>
+        </w:rPr>
+        <w:t>CREATE TABLE Movimentacoes (</w:t>
+      </w:r>
+    </w:p>
+    <w:p>
+      <w:pPr>
+        <w:pStyle w:val="Normal"/>
+        <w:spacing w:after="0" w:line="240" w:lineRule="auto"/>
+      </w:pPr>
+      <w:r>
+        <w:rPr>
+          <w:rFonts w:ascii="Consolas" w:hAnsi="Consolas" w:cs="Consolas"/>
+          <w:color w:val="BFBFBF" w:themeColor="background1" w:themeTint="FF" w:themeShade="BF"/>
+          <w:sz w:val="19"/>
+          <w:szCs w:val="19"/>
+        </w:rPr>
+        <w:t xml:space="preserve">    movimentacao_id SERIAL PRIMARY KEY,</w:t>
+      </w:r>
+    </w:p>
+    <w:p>
+      <w:pPr>
+        <w:pStyle w:val="Normal"/>
+        <w:spacing w:after="0" w:line="240" w:lineRule="auto"/>
+      </w:pPr>
+      <w:r>
+        <w:rPr>
+          <w:rFonts w:ascii="Consolas" w:hAnsi="Consolas" w:cs="Consolas"/>
+          <w:color w:val="BFBFBF" w:themeColor="background1" w:themeTint="FF" w:themeShade="BF"/>
+          <w:sz w:val="19"/>
+          <w:szCs w:val="19"/>
+        </w:rPr>
+        <w:t xml:space="preserve">    veiculo_id INTEGER REFERENCES Veiculos(veiculo_id),</w:t>
+      </w:r>
+    </w:p>
+    <w:p>
+      <w:pPr>
+        <w:pStyle w:val="Normal"/>
+        <w:spacing w:after="0" w:line="240" w:lineRule="auto"/>
+      </w:pPr>
+      <w:r>
+        <w:rPr>
+          <w:rFonts w:ascii="Consolas" w:hAnsi="Consolas" w:cs="Consolas"/>
+          <w:color w:val="BFBFBF" w:themeColor="background1" w:themeTint="FF" w:themeShade="BF"/>
+          <w:sz w:val="19"/>
+          <w:szCs w:val="19"/>
+        </w:rPr>
+        <w:t xml:space="preserve">    vaga_id INTEGER REFERENCES Vagas(vaga_id),</w:t>
+      </w:r>
+    </w:p>
+    <w:p>
+      <w:pPr>
+        <w:pStyle w:val="Normal"/>
+        <w:spacing w:after="0" w:line="240" w:lineRule="auto"/>
+      </w:pPr>
+      <w:r>
+        <w:rPr>
+          <w:rFonts w:ascii="Consolas" w:hAnsi="Consolas" w:cs="Consolas"/>
+          <w:color w:val="BFBFBF" w:themeColor="background1" w:themeTint="FF" w:themeShade="BF"/>
+          <w:sz w:val="19"/>
+          <w:szCs w:val="19"/>
+        </w:rPr>
+        <w:t xml:space="preserve">    data_entrada TIMESTAMP NOT NULL,</w:t>
+      </w:r>
+    </w:p>
+    <w:p>
+      <w:pPr>
+        <w:pStyle w:val="Normal"/>
+        <w:spacing w:after="0" w:line="240" w:lineRule="auto"/>
+      </w:pPr>
+      <w:r>
+        <w:rPr>
+          <w:rFonts w:ascii="Consolas" w:hAnsi="Consolas" w:cs="Consolas"/>
+          <w:color w:val="BFBFBF" w:themeColor="background1" w:themeTint="FF" w:themeShade="BF"/>
+          <w:sz w:val="19"/>
+          <w:szCs w:val="19"/>
+        </w:rPr>
+        <w:t xml:space="preserve">    data_saida TIMESTAMP,</w:t>
+      </w:r>
+    </w:p>
+    <w:p>
+      <w:pPr>
+        <w:pStyle w:val="Normal"/>
+        <w:spacing w:after="0" w:line="240" w:lineRule="auto"/>
+      </w:pPr>
+      <w:r>
+        <w:rPr>
+          <w:rFonts w:ascii="Consolas" w:hAnsi="Consolas" w:cs="Consolas"/>
+          <w:color w:val="BFBFBF" w:themeColor="background1" w:themeTint="FF" w:themeShade="BF"/>
+          <w:sz w:val="19"/>
+          <w:szCs w:val="19"/>
+        </w:rPr>
+        <w:t xml:space="preserve">    valor_devido DECIMAL(10, 2),</w:t>
+      </w:r>
+    </w:p>
+    <w:p>
+      <w:pPr>
+        <w:pStyle w:val="Normal"/>
+        <w:spacing w:after="0" w:line="240" w:lineRule="auto"/>
+      </w:pPr>
+      <w:r>
+        <w:rPr>
+          <w:rFonts w:ascii="Consolas" w:hAnsi="Consolas" w:cs="Consolas"/>
+          <w:color w:val="BFBFBF" w:themeColor="background1" w:themeTint="FF" w:themeShade="BF"/>
+          <w:sz w:val="19"/>
+          <w:szCs w:val="19"/>
+        </w:rPr>
+        <w:t xml:space="preserve">    is_pago BOOLEAN</w:t>
+      </w:r>
+    </w:p>
+    <w:p>
+      <w:pPr>
+        <w:pStyle w:val="Normal"/>
+        <w:spacing w:after="0" w:line="240" w:lineRule="auto"/>
+      </w:pPr>
+      <w:r>
+        <w:rPr>
+          <w:rFonts w:ascii="Consolas" w:hAnsi="Consolas" w:cs="Consolas"/>
+          <w:color w:val="BFBFBF" w:themeColor="background1" w:themeTint="FF" w:themeShade="BF"/>
+          <w:sz w:val="19"/>
+          <w:szCs w:val="19"/>
+        </w:rPr>
+        <w:t>);</w:t>
+      </w:r>
+    </w:p>
+    <w:p>
+      <w:pPr>
+        <w:pStyle w:val="Normal"/>
+        <w:spacing w:after="0" w:line="240" w:lineRule="auto"/>
+      </w:pPr>
+      <w:r>
+        <w:rPr>
+          <w:rFonts w:ascii="Consolas" w:hAnsi="Consolas" w:cs="Consolas"/>
+          <w:color w:val="BFBFBF" w:themeColor="background1" w:themeTint="FF" w:themeShade="BF"/>
           <w:sz w:val="19"/>
           <w:szCs w:val="19"/>
         </w:rPr>
         <w:t xml:space="preserve"> </w:t>
       </w:r>
-      <w:proofErr w:type="spellStart"/>
-      <w:r>
-        <w:rPr>
-          <w:rFonts w:ascii="Consolas" w:hAnsi="Consolas" w:cs="Consolas"/>
-          <w:color w:val="BFBFBF" w:themeColor="background1" w:themeShade="BF"/>
-          <w:sz w:val="19"/>
-          <w:szCs w:val="19"/>
-        </w:rPr>
-        <w:t>primary</w:t>
-      </w:r>
-      <w:proofErr w:type="spellEnd"/>
-      <w:r>
-        <w:rPr>
-          <w:rFonts w:ascii="Consolas" w:hAnsi="Consolas" w:cs="Consolas"/>
-          <w:color w:val="BFBFBF" w:themeColor="background1" w:themeShade="BF"/>
+    </w:p>
+    <w:p>
+      <w:pPr>
+        <w:pStyle w:val="Normal"/>
+        <w:spacing w:after="0" w:line="240" w:lineRule="auto"/>
+      </w:pPr>
+      <w:r>
+        <w:rPr>
+          <w:rFonts w:ascii="Consolas" w:hAnsi="Consolas" w:cs="Consolas"/>
+          <w:color w:val="BFBFBF" w:themeColor="background1" w:themeTint="FF" w:themeShade="BF"/>
+          <w:sz w:val="19"/>
+          <w:szCs w:val="19"/>
+        </w:rPr>
+        <w:t>Tabela Funcionários</w:t>
+      </w:r>
+    </w:p>
+    <w:p>
+      <w:pPr>
+        <w:pStyle w:val="Normal"/>
+        <w:spacing w:after="0" w:line="240" w:lineRule="auto"/>
+      </w:pPr>
+      <w:r>
+        <w:rPr>
+          <w:rFonts w:ascii="Consolas" w:hAnsi="Consolas" w:cs="Consolas"/>
+          <w:color w:val="BFBFBF" w:themeColor="background1" w:themeTint="FF" w:themeShade="BF"/>
+          <w:sz w:val="19"/>
+          <w:szCs w:val="19"/>
+        </w:rPr>
+        <w:t>CREATE TABLE Funcionarios (</w:t>
+      </w:r>
+    </w:p>
+    <w:p>
+      <w:pPr>
+        <w:pStyle w:val="Normal"/>
+        <w:spacing w:after="0" w:line="240" w:lineRule="auto"/>
+      </w:pPr>
+      <w:r>
+        <w:rPr>
+          <w:rFonts w:ascii="Consolas" w:hAnsi="Consolas" w:cs="Consolas"/>
+          <w:color w:val="BFBFBF" w:themeColor="background1" w:themeTint="FF" w:themeShade="BF"/>
+          <w:sz w:val="19"/>
+          <w:szCs w:val="19"/>
+        </w:rPr>
+        <w:t xml:space="preserve">    funcionario_id SERIAL PRIMARY KEY,</w:t>
+      </w:r>
+    </w:p>
+    <w:p>
+      <w:pPr>
+        <w:pStyle w:val="Normal"/>
+        <w:spacing w:after="0" w:line="240" w:lineRule="auto"/>
+      </w:pPr>
+      <w:r>
+        <w:rPr>
+          <w:rFonts w:ascii="Consolas" w:hAnsi="Consolas" w:cs="Consolas"/>
+          <w:color w:val="BFBFBF" w:themeColor="background1" w:themeTint="FF" w:themeShade="BF"/>
+          <w:sz w:val="19"/>
+          <w:szCs w:val="19"/>
+        </w:rPr>
+        <w:t xml:space="preserve">    nome VARCHAR(100) NOT NULL,</w:t>
+      </w:r>
+    </w:p>
+    <w:p>
+      <w:pPr>
+        <w:pStyle w:val="Normal"/>
+        <w:spacing w:after="0" w:line="240" w:lineRule="auto"/>
+      </w:pPr>
+      <w:r>
+        <w:rPr>
+          <w:rFonts w:ascii="Consolas" w:hAnsi="Consolas" w:cs="Consolas"/>
+          <w:color w:val="BFBFBF" w:themeColor="background1" w:themeTint="FF" w:themeShade="BF"/>
+          <w:sz w:val="19"/>
+          <w:szCs w:val="19"/>
+        </w:rPr>
+        <w:t xml:space="preserve">    cpf VARCHAR(14),</w:t>
+      </w:r>
+    </w:p>
+    <w:p>
+      <w:pPr>
+        <w:pStyle w:val="Normal"/>
+        <w:spacing w:after="0" w:line="240" w:lineRule="auto"/>
+      </w:pPr>
+      <w:r>
+        <w:rPr>
+          <w:rFonts w:ascii="Consolas" w:hAnsi="Consolas" w:cs="Consolas"/>
+          <w:color w:val="BFBFBF" w:themeColor="background1" w:themeTint="FF" w:themeShade="BF"/>
+          <w:sz w:val="19"/>
+          <w:szCs w:val="19"/>
+        </w:rPr>
+        <w:t xml:space="preserve">    telefone VARCHAR(15),</w:t>
+      </w:r>
+    </w:p>
+    <w:p>
+      <w:pPr>
+        <w:pStyle w:val="Normal"/>
+        <w:spacing w:after="0" w:line="240" w:lineRule="auto"/>
+      </w:pPr>
+      <w:r>
+        <w:rPr>
+          <w:rFonts w:ascii="Consolas" w:hAnsi="Consolas" w:cs="Consolas"/>
+          <w:color w:val="BFBFBF" w:themeColor="background1" w:themeTint="FF" w:themeShade="BF"/>
+          <w:sz w:val="19"/>
+          <w:szCs w:val="19"/>
+        </w:rPr>
+        <w:t xml:space="preserve">    email VARCHAR(100),</w:t>
+      </w:r>
+    </w:p>
+    <w:p>
+      <w:pPr>
+        <w:pStyle w:val="Normal"/>
+        <w:spacing w:after="0" w:line="240" w:lineRule="auto"/>
+      </w:pPr>
+      <w:r>
+        <w:rPr>
+          <w:rFonts w:ascii="Consolas" w:hAnsi="Consolas" w:cs="Consolas"/>
+          <w:color w:val="BFBFBF" w:themeColor="background1" w:themeTint="FF" w:themeShade="BF"/>
+          <w:sz w:val="19"/>
+          <w:szCs w:val="19"/>
+        </w:rPr>
+        <w:t xml:space="preserve">    cargo VARCHAR(50),</w:t>
+      </w:r>
+    </w:p>
+    <w:p>
+      <w:pPr>
+        <w:pStyle w:val="Normal"/>
+        <w:spacing w:after="0" w:line="240" w:lineRule="auto"/>
+      </w:pPr>
+      <w:r>
+        <w:rPr>
+          <w:rFonts w:ascii="Consolas" w:hAnsi="Consolas" w:cs="Consolas"/>
+          <w:color w:val="BFBFBF" w:themeColor="background1" w:themeTint="FF" w:themeShade="BF"/>
+          <w:sz w:val="19"/>
+          <w:szCs w:val="19"/>
+        </w:rPr>
+        <w:t xml:space="preserve">    salario DECIMAL(10, 2)</w:t>
+      </w:r>
+    </w:p>
+    <w:p>
+      <w:pPr>
+        <w:pStyle w:val="Normal"/>
+        <w:spacing w:after="0" w:line="240" w:lineRule="auto"/>
+      </w:pPr>
+      <w:r>
+        <w:rPr>
+          <w:rFonts w:ascii="Consolas" w:hAnsi="Consolas" w:cs="Consolas"/>
+          <w:color w:val="BFBFBF" w:themeColor="background1" w:themeTint="FF" w:themeShade="BF"/>
+          <w:sz w:val="19"/>
+          <w:szCs w:val="19"/>
+        </w:rPr>
+        <w:t>);</w:t>
+      </w:r>
+    </w:p>
+    <w:p>
+      <w:pPr>
+        <w:pStyle w:val="Normal"/>
+        <w:spacing w:after="0" w:line="240" w:lineRule="auto"/>
+      </w:pPr>
+      <w:r>
+        <w:rPr>
+          <w:rFonts w:ascii="Consolas" w:hAnsi="Consolas" w:cs="Consolas"/>
+          <w:color w:val="BFBFBF" w:themeColor="background1" w:themeTint="FF" w:themeShade="BF"/>
           <w:sz w:val="19"/>
           <w:szCs w:val="19"/>
         </w:rPr>
         <w:t xml:space="preserve"> </w:t>
       </w:r>
-      <w:proofErr w:type="spellStart"/>
-      <w:r>
-        <w:rPr>
-          <w:rFonts w:ascii="Consolas" w:hAnsi="Consolas" w:cs="Consolas"/>
-          <w:color w:val="BFBFBF" w:themeColor="background1" w:themeShade="BF"/>
-          <w:sz w:val="19"/>
-          <w:szCs w:val="19"/>
-        </w:rPr>
-        <w:t>key</w:t>
-      </w:r>
-      <w:proofErr w:type="spellEnd"/>
-      <w:r>
-        <w:rPr>
-          <w:rFonts w:ascii="Consolas" w:hAnsi="Consolas" w:cs="Consolas"/>
-          <w:color w:val="BFBFBF" w:themeColor="background1" w:themeShade="BF"/>
-          <w:sz w:val="19"/>
-          <w:szCs w:val="19"/>
-        </w:rPr>
-        <w:t xml:space="preserve"> (</w:t>
-      </w:r>
-      <w:proofErr w:type="spellStart"/>
-      <w:r>
-        <w:rPr>
-          <w:rFonts w:ascii="Consolas" w:hAnsi="Consolas" w:cs="Consolas"/>
-          <w:color w:val="BFBFBF" w:themeColor="background1" w:themeShade="BF"/>
-          <w:sz w:val="19"/>
-          <w:szCs w:val="19"/>
-        </w:rPr>
-        <w:t>cd_aluno</w:t>
-      </w:r>
-      <w:proofErr w:type="spellEnd"/>
-      <w:r>
-        <w:rPr>
-          <w:rFonts w:ascii="Consolas" w:hAnsi="Consolas" w:cs="Consolas"/>
-          <w:color w:val="BFBFBF" w:themeColor="background1" w:themeShade="BF"/>
-          <w:sz w:val="19"/>
-          <w:szCs w:val="19"/>
-        </w:rPr>
-        <w:t>)</w:t>
-      </w:r>
-    </w:p>
-    <w:p>
-      <w:pPr>
-        <w:autoSpaceDE w:val="0"/>
-        <w:autoSpaceDN w:val="0"/>
-        <w:adjustRightInd w:val="0"/>
-        <w:spacing w:after="0" w:line="240" w:lineRule="auto"/>
-        <w:rPr>
-          <w:rFonts w:ascii="Consolas" w:hAnsi="Consolas" w:cs="Consolas"/>
-          <w:color w:val="BFBFBF" w:themeColor="background1" w:themeShade="BF"/>
-          <w:sz w:val="19"/>
-          <w:szCs w:val="19"/>
-          <w:lang w:val="en-US"/>
-        </w:rPr>
-      </w:pPr>
-      <w:r>
-        <w:rPr>
-          <w:rFonts w:ascii="Consolas" w:hAnsi="Consolas" w:cs="Consolas"/>
-          <w:color w:val="BFBFBF" w:themeColor="background1" w:themeShade="BF"/>
-          <w:sz w:val="19"/>
-          <w:szCs w:val="19"/>
-          <w:lang w:val="en-US"/>
-        </w:rPr>
-        <w:t>)</w:t>
-      </w:r>
-    </w:p>
-    <w:p>
-      <w:pPr>
-        <w:autoSpaceDE w:val="0"/>
-        <w:autoSpaceDN w:val="0"/>
-        <w:adjustRightInd w:val="0"/>
-        <w:spacing w:after="0" w:line="240" w:lineRule="auto"/>
-        <w:rPr>
-          <w:rFonts w:ascii="Consolas" w:hAnsi="Consolas" w:cs="Consolas"/>
-          <w:color w:val="BFBFBF" w:themeColor="background1" w:themeShade="BF"/>
-          <w:sz w:val="19"/>
-          <w:szCs w:val="19"/>
-          <w:lang w:val="en-US"/>
-        </w:rPr>
-      </w:pPr>
-      <w:r>
-        <w:rPr>
-          <w:rFonts w:ascii="Consolas" w:hAnsi="Consolas" w:cs="Consolas"/>
-          <w:color w:val="BFBFBF" w:themeColor="background1" w:themeShade="BF"/>
-          <w:sz w:val="19"/>
-          <w:szCs w:val="19"/>
-          <w:lang w:val="en-US"/>
-        </w:rPr>
-        <w:t>go</w:t>
-      </w:r>
-    </w:p>
-    <w:p>
-      <w:pPr>
-        <w:autoSpaceDE w:val="0"/>
-        <w:autoSpaceDN w:val="0"/>
-        <w:adjustRightInd w:val="0"/>
-        <w:spacing w:after="0" w:line="240" w:lineRule="auto"/>
-        <w:rPr>
-          <w:rFonts w:ascii="Consolas" w:hAnsi="Consolas" w:cs="Consolas"/>
-          <w:color w:val="BFBFBF" w:themeColor="background1" w:themeShade="BF"/>
-          <w:sz w:val="19"/>
-          <w:szCs w:val="19"/>
-          <w:lang w:val="en-US"/>
-        </w:rPr>
-      </w:pPr>
-    </w:p>
-    <w:p>
-      <w:pPr>
-        <w:autoSpaceDE w:val="0"/>
-        <w:autoSpaceDN w:val="0"/>
-        <w:adjustRightInd w:val="0"/>
-        <w:spacing w:after="0" w:line="240" w:lineRule="auto"/>
-        <w:rPr>
-          <w:rFonts w:ascii="Consolas" w:hAnsi="Consolas" w:cs="Consolas"/>
-          <w:color w:val="BFBFBF" w:themeColor="background1" w:themeShade="BF"/>
-          <w:sz w:val="19"/>
-          <w:szCs w:val="19"/>
-          <w:lang w:val="en-US"/>
-        </w:rPr>
-      </w:pPr>
-      <w:r>
-        <w:rPr>
-          <w:rFonts w:ascii="Consolas" w:hAnsi="Consolas" w:cs="Consolas"/>
-          <w:color w:val="BFBFBF" w:themeColor="background1" w:themeShade="BF"/>
-          <w:sz w:val="19"/>
-          <w:szCs w:val="19"/>
-          <w:lang w:val="en-US"/>
-        </w:rPr>
-        <w:t>/*==============================================================*/</w:t>
-      </w:r>
-    </w:p>
-    <w:p>
-      <w:pPr>
-        <w:autoSpaceDE w:val="0"/>
-        <w:autoSpaceDN w:val="0"/>
-        <w:adjustRightInd w:val="0"/>
-        <w:spacing w:after="0" w:line="240" w:lineRule="auto"/>
-        <w:rPr>
-          <w:rFonts w:ascii="Consolas" w:hAnsi="Consolas" w:cs="Consolas"/>
-          <w:color w:val="BFBFBF" w:themeColor="background1" w:themeShade="BF"/>
-          <w:sz w:val="19"/>
-          <w:szCs w:val="19"/>
-          <w:lang w:val="en-US"/>
-        </w:rPr>
-      </w:pPr>
-      <w:r>
-        <w:rPr>
-          <w:rFonts w:ascii="Consolas" w:hAnsi="Consolas" w:cs="Consolas"/>
-          <w:color w:val="BFBFBF" w:themeColor="background1" w:themeShade="BF"/>
-          <w:sz w:val="19"/>
-          <w:szCs w:val="19"/>
-          <w:lang w:val="en-US"/>
-        </w:rPr>
-        <w:t xml:space="preserve">/* Table: </w:t>
-      </w:r>
-      <w:proofErr w:type="spellStart"/>
-      <w:r>
-        <w:rPr>
-          <w:rFonts w:ascii="Consolas" w:hAnsi="Consolas" w:cs="Consolas"/>
-          <w:color w:val="BFBFBF" w:themeColor="background1" w:themeShade="BF"/>
-          <w:sz w:val="19"/>
-          <w:szCs w:val="19"/>
-          <w:lang w:val="en-US"/>
-        </w:rPr>
-        <w:t>avaliacao</w:t>
-      </w:r>
-      <w:proofErr w:type="spellEnd"/>
-      <w:r>
-        <w:rPr>
-          <w:rFonts w:ascii="Consolas" w:hAnsi="Consolas" w:cs="Consolas"/>
-          <w:color w:val="BFBFBF" w:themeColor="background1" w:themeShade="BF"/>
-          <w:sz w:val="19"/>
-          <w:szCs w:val="19"/>
-          <w:lang w:val="en-US"/>
-        </w:rPr>
-        <w:t xml:space="preserve">                                             */</w:t>
-      </w:r>
-    </w:p>
-    <w:p>
-      <w:pPr>
-        <w:autoSpaceDE w:val="0"/>
-        <w:autoSpaceDN w:val="0"/>
-        <w:adjustRightInd w:val="0"/>
-        <w:spacing w:after="0" w:line="240" w:lineRule="auto"/>
-        <w:rPr>
-          <w:rFonts w:ascii="Consolas" w:hAnsi="Consolas" w:cs="Consolas"/>
-          <w:color w:val="BFBFBF" w:themeColor="background1" w:themeShade="BF"/>
-          <w:sz w:val="19"/>
-          <w:szCs w:val="19"/>
-          <w:lang w:val="en-US"/>
-        </w:rPr>
-      </w:pPr>
-      <w:r>
-        <w:rPr>
-          <w:rFonts w:ascii="Consolas" w:hAnsi="Consolas" w:cs="Consolas"/>
-          <w:color w:val="BFBFBF" w:themeColor="background1" w:themeShade="BF"/>
-          <w:sz w:val="19"/>
-          <w:szCs w:val="19"/>
-          <w:lang w:val="en-US"/>
-        </w:rPr>
-        <w:t>/*==============================================================*/</w:t>
-      </w:r>
-    </w:p>
-    <w:p>
-      <w:pPr>
-        <w:autoSpaceDE w:val="0"/>
-        <w:autoSpaceDN w:val="0"/>
-        <w:adjustRightInd w:val="0"/>
-        <w:spacing w:after="0" w:line="240" w:lineRule="auto"/>
-        <w:rPr>
-          <w:rFonts w:ascii="Consolas" w:hAnsi="Consolas" w:cs="Consolas"/>
-          <w:color w:val="BFBFBF" w:themeColor="background1" w:themeShade="BF"/>
-          <w:sz w:val="19"/>
-          <w:szCs w:val="19"/>
-          <w:lang w:val="en-US"/>
-        </w:rPr>
-      </w:pPr>
-      <w:r>
-        <w:rPr>
-          <w:rFonts w:ascii="Consolas" w:hAnsi="Consolas" w:cs="Consolas"/>
-          <w:color w:val="BFBFBF" w:themeColor="background1" w:themeShade="BF"/>
-          <w:sz w:val="19"/>
-          <w:szCs w:val="19"/>
-          <w:lang w:val="en-US"/>
-        </w:rPr>
-        <w:t xml:space="preserve">create table </w:t>
-      </w:r>
-      <w:proofErr w:type="spellStart"/>
-      <w:r>
-        <w:rPr>
-          <w:rFonts w:ascii="Consolas" w:hAnsi="Consolas" w:cs="Consolas"/>
-          <w:color w:val="BFBFBF" w:themeColor="background1" w:themeShade="BF"/>
-          <w:sz w:val="19"/>
-          <w:szCs w:val="19"/>
-          <w:lang w:val="en-US"/>
-        </w:rPr>
-        <w:t>avaliacao</w:t>
-      </w:r>
-      <w:proofErr w:type="spellEnd"/>
-      <w:r>
-        <w:rPr>
-          <w:rFonts w:ascii="Consolas" w:hAnsi="Consolas" w:cs="Consolas"/>
-          <w:color w:val="BFBFBF" w:themeColor="background1" w:themeShade="BF"/>
-          <w:sz w:val="19"/>
-          <w:szCs w:val="19"/>
-          <w:lang w:val="en-US"/>
-        </w:rPr>
-        <w:t xml:space="preserve"> (</w:t>
-      </w:r>
-    </w:p>
-    <w:p>
-      <w:pPr>
-        <w:autoSpaceDE w:val="0"/>
-        <w:autoSpaceDN w:val="0"/>
-        <w:adjustRightInd w:val="0"/>
-        <w:spacing w:after="0" w:line="240" w:lineRule="auto"/>
-        <w:rPr>
-          <w:rFonts w:ascii="Consolas" w:hAnsi="Consolas" w:cs="Consolas"/>
-          <w:color w:val="BFBFBF" w:themeColor="background1" w:themeShade="BF"/>
-          <w:sz w:val="19"/>
-          <w:szCs w:val="19"/>
-          <w:lang w:val="en-US"/>
-        </w:rPr>
-      </w:pPr>
-      <w:r>
-        <w:rPr>
-          <w:rFonts w:ascii="Consolas" w:hAnsi="Consolas" w:cs="Consolas"/>
-          <w:color w:val="BFBFBF" w:themeColor="background1" w:themeShade="BF"/>
-          <w:sz w:val="19"/>
-          <w:szCs w:val="19"/>
-          <w:lang w:val="en-US"/>
-        </w:rPr>
-        <w:t xml:space="preserve">   </w:t>
-      </w:r>
-      <w:proofErr w:type="spellStart"/>
-      <w:r>
-        <w:rPr>
-          <w:rFonts w:ascii="Consolas" w:hAnsi="Consolas" w:cs="Consolas"/>
-          <w:color w:val="BFBFBF" w:themeColor="background1" w:themeShade="BF"/>
-          <w:sz w:val="19"/>
-          <w:szCs w:val="19"/>
-          <w:lang w:val="en-US"/>
-        </w:rPr>
-        <w:t>cd_avaliacao</w:t>
-      </w:r>
-      <w:proofErr w:type="spellEnd"/>
-      <w:r>
-        <w:rPr>
-          <w:rFonts w:ascii="Consolas" w:hAnsi="Consolas" w:cs="Consolas"/>
-          <w:color w:val="BFBFBF" w:themeColor="background1" w:themeShade="BF"/>
-          <w:sz w:val="19"/>
-          <w:szCs w:val="19"/>
-          <w:lang w:val="en-US"/>
-        </w:rPr>
-        <w:t xml:space="preserve">         int                  identity,</w:t>
-      </w:r>
-    </w:p>
-    <w:p>
-      <w:pPr>
-        <w:autoSpaceDE w:val="0"/>
-        <w:autoSpaceDN w:val="0"/>
-        <w:adjustRightInd w:val="0"/>
-        <w:spacing w:after="0" w:line="240" w:lineRule="auto"/>
-        <w:rPr>
-          <w:rFonts w:ascii="Consolas" w:hAnsi="Consolas" w:cs="Consolas"/>
-          <w:color w:val="BFBFBF" w:themeColor="background1" w:themeShade="BF"/>
-          <w:sz w:val="19"/>
-          <w:szCs w:val="19"/>
-          <w:lang w:val="en-US"/>
-        </w:rPr>
-      </w:pPr>
-      <w:r>
-        <w:rPr>
-          <w:rFonts w:ascii="Consolas" w:hAnsi="Consolas" w:cs="Consolas"/>
-          <w:color w:val="BFBFBF" w:themeColor="background1" w:themeShade="BF"/>
-          <w:sz w:val="19"/>
-          <w:szCs w:val="19"/>
-          <w:lang w:val="en-US"/>
-        </w:rPr>
-        <w:t xml:space="preserve">   </w:t>
-      </w:r>
-      <w:proofErr w:type="spellStart"/>
-      <w:r>
-        <w:rPr>
-          <w:rFonts w:ascii="Consolas" w:hAnsi="Consolas" w:cs="Consolas"/>
-          <w:color w:val="BFBFBF" w:themeColor="background1" w:themeShade="BF"/>
-          <w:sz w:val="19"/>
-          <w:szCs w:val="19"/>
-          <w:lang w:val="en-US"/>
-        </w:rPr>
-        <w:t>ds_avaliacao</w:t>
-      </w:r>
-      <w:proofErr w:type="spellEnd"/>
-      <w:r>
-        <w:rPr>
-          <w:rFonts w:ascii="Consolas" w:hAnsi="Consolas" w:cs="Consolas"/>
-          <w:color w:val="BFBFBF" w:themeColor="background1" w:themeShade="BF"/>
-          <w:sz w:val="19"/>
-          <w:szCs w:val="19"/>
-          <w:lang w:val="en-US"/>
-        </w:rPr>
-        <w:t xml:space="preserve">         varchar(100)         null,</w:t>
-      </w:r>
-    </w:p>
-    <w:p>
-      <w:pPr>
-        <w:autoSpaceDE w:val="0"/>
-        <w:autoSpaceDN w:val="0"/>
-        <w:adjustRightInd w:val="0"/>
-        <w:spacing w:after="0" w:line="240" w:lineRule="auto"/>
-        <w:rPr>
-          <w:rFonts w:ascii="Consolas" w:hAnsi="Consolas" w:cs="Consolas"/>
-          <w:color w:val="BFBFBF" w:themeColor="background1" w:themeShade="BF"/>
-          <w:sz w:val="19"/>
-          <w:szCs w:val="19"/>
-          <w:lang w:val="en-US"/>
-        </w:rPr>
-      </w:pPr>
-      <w:r>
-        <w:rPr>
-          <w:rFonts w:ascii="Consolas" w:hAnsi="Consolas" w:cs="Consolas"/>
-          <w:color w:val="BFBFBF" w:themeColor="background1" w:themeShade="BF"/>
-          <w:sz w:val="19"/>
-          <w:szCs w:val="19"/>
-          <w:lang w:val="en-US"/>
-        </w:rPr>
-        <w:t xml:space="preserve">   </w:t>
-      </w:r>
-      <w:proofErr w:type="spellStart"/>
-      <w:r>
-        <w:rPr>
-          <w:rFonts w:ascii="Consolas" w:hAnsi="Consolas" w:cs="Consolas"/>
-          <w:color w:val="BFBFBF" w:themeColor="background1" w:themeShade="BF"/>
-          <w:sz w:val="19"/>
-          <w:szCs w:val="19"/>
-          <w:lang w:val="en-US"/>
-        </w:rPr>
-        <w:t>dt_abertura</w:t>
-      </w:r>
-      <w:proofErr w:type="spellEnd"/>
-      <w:r>
-        <w:rPr>
-          <w:rFonts w:ascii="Consolas" w:hAnsi="Consolas" w:cs="Consolas"/>
-          <w:color w:val="BFBFBF" w:themeColor="background1" w:themeShade="BF"/>
-          <w:sz w:val="19"/>
-          <w:szCs w:val="19"/>
-          <w:lang w:val="en-US"/>
-        </w:rPr>
-        <w:t xml:space="preserve">          datetime             null,</w:t>
-      </w:r>
-    </w:p>
-    <w:p>
-      <w:pPr>
-        <w:autoSpaceDE w:val="0"/>
-        <w:autoSpaceDN w:val="0"/>
-        <w:adjustRightInd w:val="0"/>
-        <w:spacing w:after="0" w:line="240" w:lineRule="auto"/>
-        <w:rPr>
-          <w:rFonts w:ascii="Consolas" w:hAnsi="Consolas" w:cs="Consolas"/>
-          <w:color w:val="BFBFBF" w:themeColor="background1" w:themeShade="BF"/>
-          <w:sz w:val="19"/>
-          <w:szCs w:val="19"/>
-          <w:lang w:val="en-US"/>
-        </w:rPr>
-      </w:pPr>
-      <w:r>
-        <w:rPr>
-          <w:rFonts w:ascii="Consolas" w:hAnsi="Consolas" w:cs="Consolas"/>
-          <w:color w:val="BFBFBF" w:themeColor="background1" w:themeShade="BF"/>
-          <w:sz w:val="19"/>
-          <w:szCs w:val="19"/>
-          <w:lang w:val="en-US"/>
-        </w:rPr>
-        <w:t xml:space="preserve">   </w:t>
-      </w:r>
-      <w:proofErr w:type="spellStart"/>
-      <w:r>
-        <w:rPr>
-          <w:rFonts w:ascii="Consolas" w:hAnsi="Consolas" w:cs="Consolas"/>
-          <w:color w:val="BFBFBF" w:themeColor="background1" w:themeShade="BF"/>
-          <w:sz w:val="19"/>
-          <w:szCs w:val="19"/>
-          <w:lang w:val="en-US"/>
-        </w:rPr>
-        <w:t>dt_fechamento</w:t>
-      </w:r>
-      <w:proofErr w:type="spellEnd"/>
-      <w:r>
-        <w:rPr>
-          <w:rFonts w:ascii="Consolas" w:hAnsi="Consolas" w:cs="Consolas"/>
-          <w:color w:val="BFBFBF" w:themeColor="background1" w:themeShade="BF"/>
-          <w:sz w:val="19"/>
-          <w:szCs w:val="19"/>
-          <w:lang w:val="en-US"/>
-        </w:rPr>
-        <w:t xml:space="preserve">        datetime             null,</w:t>
-      </w:r>
-    </w:p>
-    <w:p>
-      <w:pPr>
-        <w:autoSpaceDE w:val="0"/>
-        <w:autoSpaceDN w:val="0"/>
-        <w:adjustRightInd w:val="0"/>
-        <w:spacing w:after="0" w:line="240" w:lineRule="auto"/>
-        <w:rPr>
-          <w:rFonts w:ascii="Consolas" w:hAnsi="Consolas" w:cs="Consolas"/>
-          <w:color w:val="BFBFBF" w:themeColor="background1" w:themeShade="BF"/>
-          <w:sz w:val="19"/>
-          <w:szCs w:val="19"/>
-          <w:lang w:val="en-US"/>
-        </w:rPr>
-      </w:pPr>
-      <w:r>
-        <w:rPr>
-          <w:rFonts w:ascii="Consolas" w:hAnsi="Consolas" w:cs="Consolas"/>
-          <w:color w:val="BFBFBF" w:themeColor="background1" w:themeShade="BF"/>
-          <w:sz w:val="19"/>
-          <w:szCs w:val="19"/>
-          <w:lang w:val="en-US"/>
-        </w:rPr>
-        <w:t xml:space="preserve">   constraint </w:t>
-      </w:r>
-      <w:proofErr w:type="spellStart"/>
-      <w:r>
-        <w:rPr>
-          <w:rFonts w:ascii="Consolas" w:hAnsi="Consolas" w:cs="Consolas"/>
-          <w:color w:val="BFBFBF" w:themeColor="background1" w:themeShade="BF"/>
-          <w:sz w:val="19"/>
-          <w:szCs w:val="19"/>
-          <w:lang w:val="en-US"/>
-        </w:rPr>
-        <w:t>pk_avaliacao</w:t>
-      </w:r>
-      <w:proofErr w:type="spellEnd"/>
-      <w:r>
-        <w:rPr>
-          <w:rFonts w:ascii="Consolas" w:hAnsi="Consolas" w:cs="Consolas"/>
-          <w:color w:val="BFBFBF" w:themeColor="background1" w:themeShade="BF"/>
-          <w:sz w:val="19"/>
-          <w:szCs w:val="19"/>
-          <w:lang w:val="en-US"/>
-        </w:rPr>
-        <w:t xml:space="preserve"> primary key (</w:t>
-      </w:r>
-      <w:proofErr w:type="spellStart"/>
-      <w:r>
-        <w:rPr>
-          <w:rFonts w:ascii="Consolas" w:hAnsi="Consolas" w:cs="Consolas"/>
-          <w:color w:val="BFBFBF" w:themeColor="background1" w:themeShade="BF"/>
-          <w:sz w:val="19"/>
-          <w:szCs w:val="19"/>
-          <w:lang w:val="en-US"/>
-        </w:rPr>
-        <w:t>cd_avaliacao</w:t>
-      </w:r>
-      <w:proofErr w:type="spellEnd"/>
-      <w:r>
-        <w:rPr>
-          <w:rFonts w:ascii="Consolas" w:hAnsi="Consolas" w:cs="Consolas"/>
-          <w:color w:val="BFBFBF" w:themeColor="background1" w:themeShade="BF"/>
-          <w:sz w:val="19"/>
-          <w:szCs w:val="19"/>
-          <w:lang w:val="en-US"/>
-        </w:rPr>
-        <w:t>)</w:t>
-      </w:r>
-    </w:p>
-    <w:p>
-      <w:pPr>
-        <w:autoSpaceDE w:val="0"/>
-        <w:autoSpaceDN w:val="0"/>
-        <w:adjustRightInd w:val="0"/>
-        <w:spacing w:after="0" w:line="240" w:lineRule="auto"/>
-        <w:rPr>
-          <w:rFonts w:ascii="Consolas" w:hAnsi="Consolas" w:cs="Consolas"/>
-          <w:color w:val="BFBFBF" w:themeColor="background1" w:themeShade="BF"/>
-          <w:sz w:val="19"/>
-          <w:szCs w:val="19"/>
-        </w:rPr>
-      </w:pPr>
-      <w:r>
-        <w:rPr>
-          <w:rFonts w:ascii="Consolas" w:hAnsi="Consolas" w:cs="Consolas"/>
-          <w:color w:val="BFBFBF" w:themeColor="background1" w:themeShade="BF"/>
-          <w:sz w:val="19"/>
-          <w:szCs w:val="19"/>
-        </w:rPr>
-        <w:t>)</w:t>
-      </w:r>
-    </w:p>
-    <w:p>
-      <w:pPr>
-        <w:autoSpaceDE w:val="0"/>
-        <w:autoSpaceDN w:val="0"/>
-        <w:adjustRightInd w:val="0"/>
-        <w:spacing w:after="0" w:line="240" w:lineRule="auto"/>
-        <w:rPr>
-          <w:rFonts w:ascii="Consolas" w:hAnsi="Consolas" w:cs="Consolas"/>
-          <w:color w:val="BFBFBF" w:themeColor="background1" w:themeShade="BF"/>
-          <w:sz w:val="19"/>
-          <w:szCs w:val="19"/>
-        </w:rPr>
-      </w:pPr>
-      <w:r>
-        <w:rPr>
-          <w:rFonts w:ascii="Consolas" w:hAnsi="Consolas" w:cs="Consolas"/>
-          <w:color w:val="BFBFBF" w:themeColor="background1" w:themeShade="BF"/>
-          <w:sz w:val="19"/>
-          <w:szCs w:val="19"/>
-        </w:rPr>
-        <w:t>go</w:t>
-      </w:r>
-    </w:p>
-    <w:p>
-      <w:pPr>
-        <w:autoSpaceDE w:val="0"/>
-        <w:autoSpaceDN w:val="0"/>
-        <w:adjustRightInd w:val="0"/>
-        <w:spacing w:after="0" w:line="240" w:lineRule="auto"/>
-        <w:rPr>
-          <w:rFonts w:ascii="Consolas" w:hAnsi="Consolas" w:cs="Consolas"/>
-          <w:color w:val="BFBFBF" w:themeColor="background1" w:themeShade="BF"/>
-          <w:sz w:val="19"/>
-          <w:szCs w:val="19"/>
-        </w:rPr>
-      </w:pPr>
-    </w:p>
-    <w:p>
-      <w:pPr>
-        <w:autoSpaceDE w:val="0"/>
-        <w:autoSpaceDN w:val="0"/>
-        <w:adjustRightInd w:val="0"/>
-        <w:spacing w:after="0" w:line="240" w:lineRule="auto"/>
-        <w:rPr>
-          <w:rFonts w:ascii="Consolas" w:hAnsi="Consolas" w:cs="Consolas"/>
-          <w:color w:val="BFBFBF" w:themeColor="background1" w:themeShade="BF"/>
-          <w:sz w:val="19"/>
-          <w:szCs w:val="19"/>
-        </w:rPr>
-      </w:pPr>
-      <w:r>
-        <w:rPr>
-          <w:rFonts w:ascii="Consolas" w:hAnsi="Consolas" w:cs="Consolas"/>
-          <w:color w:val="BFBFBF" w:themeColor="background1" w:themeShade="BF"/>
-          <w:sz w:val="19"/>
-          <w:szCs w:val="19"/>
-        </w:rPr>
-        <w:t>/*==============================================================*/</w:t>
-      </w:r>
-    </w:p>
-    <w:p>
-      <w:pPr>
-        <w:autoSpaceDE w:val="0"/>
-        <w:autoSpaceDN w:val="0"/>
-        <w:adjustRightInd w:val="0"/>
-        <w:spacing w:after="0" w:line="240" w:lineRule="auto"/>
-        <w:rPr>
-          <w:rFonts w:ascii="Consolas" w:hAnsi="Consolas" w:cs="Consolas"/>
-          <w:color w:val="BFBFBF" w:themeColor="background1" w:themeShade="BF"/>
-          <w:sz w:val="19"/>
-          <w:szCs w:val="19"/>
-        </w:rPr>
-      </w:pPr>
-      <w:r>
-        <w:rPr>
-          <w:rFonts w:ascii="Consolas" w:hAnsi="Consolas" w:cs="Consolas"/>
-          <w:color w:val="BFBFBF" w:themeColor="background1" w:themeShade="BF"/>
-          <w:sz w:val="19"/>
-          <w:szCs w:val="19"/>
-        </w:rPr>
-        <w:t xml:space="preserve">/* </w:t>
-      </w:r>
-      <w:proofErr w:type="spellStart"/>
-      <w:r>
-        <w:rPr>
-          <w:rFonts w:ascii="Consolas" w:hAnsi="Consolas" w:cs="Consolas"/>
-          <w:color w:val="BFBFBF" w:themeColor="background1" w:themeShade="BF"/>
-          <w:sz w:val="19"/>
-          <w:szCs w:val="19"/>
-        </w:rPr>
-        <w:t>Table</w:t>
-      </w:r>
-      <w:proofErr w:type="spellEnd"/>
-      <w:r>
-        <w:rPr>
-          <w:rFonts w:ascii="Consolas" w:hAnsi="Consolas" w:cs="Consolas"/>
-          <w:color w:val="BFBFBF" w:themeColor="background1" w:themeShade="BF"/>
-          <w:sz w:val="19"/>
-          <w:szCs w:val="19"/>
-        </w:rPr>
-        <w:t xml:space="preserve">: </w:t>
-      </w:r>
-      <w:proofErr w:type="spellStart"/>
-      <w:r>
-        <w:rPr>
-          <w:rFonts w:ascii="Consolas" w:hAnsi="Consolas" w:cs="Consolas"/>
-          <w:color w:val="BFBFBF" w:themeColor="background1" w:themeShade="BF"/>
-          <w:sz w:val="19"/>
-          <w:szCs w:val="19"/>
-        </w:rPr>
-        <w:t>avaliacao_aluno</w:t>
-      </w:r>
-      <w:proofErr w:type="spellEnd"/>
-      <w:r>
-        <w:rPr>
-          <w:rFonts w:ascii="Consolas" w:hAnsi="Consolas" w:cs="Consolas"/>
-          <w:color w:val="BFBFBF" w:themeColor="background1" w:themeShade="BF"/>
-          <w:sz w:val="19"/>
-          <w:szCs w:val="19"/>
-        </w:rPr>
-        <w:t xml:space="preserve">                                       */</w:t>
-      </w:r>
-    </w:p>
-    <w:p>
-      <w:pPr>
-        <w:autoSpaceDE w:val="0"/>
-        <w:autoSpaceDN w:val="0"/>
-        <w:adjustRightInd w:val="0"/>
-        <w:spacing w:after="0" w:line="240" w:lineRule="auto"/>
-        <w:rPr>
-          <w:rFonts w:ascii="Consolas" w:hAnsi="Consolas" w:cs="Consolas"/>
-          <w:color w:val="BFBFBF" w:themeColor="background1" w:themeShade="BF"/>
-          <w:sz w:val="19"/>
-          <w:szCs w:val="19"/>
-        </w:rPr>
-      </w:pPr>
-      <w:r>
-        <w:rPr>
-          <w:rFonts w:ascii="Consolas" w:hAnsi="Consolas" w:cs="Consolas"/>
-          <w:color w:val="BFBFBF" w:themeColor="background1" w:themeShade="BF"/>
-          <w:sz w:val="19"/>
-          <w:szCs w:val="19"/>
-        </w:rPr>
-        <w:t>/*==============================================================*/</w:t>
-      </w:r>
-    </w:p>
-    <w:p>
-      <w:pPr>
-        <w:autoSpaceDE w:val="0"/>
-        <w:autoSpaceDN w:val="0"/>
-        <w:adjustRightInd w:val="0"/>
-        <w:spacing w:after="0" w:line="240" w:lineRule="auto"/>
-        <w:rPr>
-          <w:rFonts w:ascii="Consolas" w:hAnsi="Consolas" w:cs="Consolas"/>
-          <w:color w:val="BFBFBF" w:themeColor="background1" w:themeShade="BF"/>
-          <w:sz w:val="19"/>
-          <w:szCs w:val="19"/>
-        </w:rPr>
-      </w:pPr>
-      <w:proofErr w:type="spellStart"/>
-      <w:r>
-        <w:rPr>
-          <w:rFonts w:ascii="Consolas" w:hAnsi="Consolas" w:cs="Consolas"/>
-          <w:color w:val="BFBFBF" w:themeColor="background1" w:themeShade="BF"/>
-          <w:sz w:val="19"/>
-          <w:szCs w:val="19"/>
-        </w:rPr>
-        <w:t>create</w:t>
-      </w:r>
-      <w:proofErr w:type="spellEnd"/>
-      <w:r>
-        <w:rPr>
-          <w:rFonts w:ascii="Consolas" w:hAnsi="Consolas" w:cs="Consolas"/>
-          <w:color w:val="BFBFBF" w:themeColor="background1" w:themeShade="BF"/>
+    </w:p>
+    <w:p>
+      <w:pPr>
+        <w:pStyle w:val="Normal"/>
+        <w:spacing w:after="0" w:line="240" w:lineRule="auto"/>
+      </w:pPr>
+      <w:r>
+        <w:rPr>
+          <w:rFonts w:ascii="Consolas" w:hAnsi="Consolas" w:cs="Consolas"/>
+          <w:color w:val="BFBFBF" w:themeColor="background1" w:themeTint="FF" w:themeShade="BF"/>
+          <w:sz w:val="19"/>
+          <w:szCs w:val="19"/>
+        </w:rPr>
+        <w:t>-- Tabela Pagamentos</w:t>
+      </w:r>
+    </w:p>
+    <w:p>
+      <w:pPr>
+        <w:pStyle w:val="Normal"/>
+        <w:spacing w:after="0" w:line="240" w:lineRule="auto"/>
+      </w:pPr>
+      <w:r>
+        <w:rPr>
+          <w:rFonts w:ascii="Consolas" w:hAnsi="Consolas" w:cs="Consolas"/>
+          <w:color w:val="BFBFBF" w:themeColor="background1" w:themeTint="FF" w:themeShade="BF"/>
+          <w:sz w:val="19"/>
+          <w:szCs w:val="19"/>
+        </w:rPr>
+        <w:t>CREATE TABLE Pagamentos (</w:t>
+      </w:r>
+    </w:p>
+    <w:p>
+      <w:pPr>
+        <w:pStyle w:val="Normal"/>
+        <w:spacing w:after="0" w:line="240" w:lineRule="auto"/>
+      </w:pPr>
+      <w:r>
+        <w:rPr>
+          <w:rFonts w:ascii="Consolas" w:hAnsi="Consolas" w:cs="Consolas"/>
+          <w:color w:val="BFBFBF" w:themeColor="background1" w:themeTint="FF" w:themeShade="BF"/>
+          <w:sz w:val="19"/>
+          <w:szCs w:val="19"/>
+        </w:rPr>
+        <w:t xml:space="preserve">    pagamento_id SERIAL PRIMARY KEY,</w:t>
+      </w:r>
+    </w:p>
+    <w:p>
+      <w:pPr>
+        <w:pStyle w:val="Normal"/>
+        <w:spacing w:after="0" w:line="240" w:lineRule="auto"/>
+      </w:pPr>
+      <w:r>
+        <w:rPr>
+          <w:rFonts w:ascii="Consolas" w:hAnsi="Consolas" w:cs="Consolas"/>
+          <w:color w:val="BFBFBF" w:themeColor="background1" w:themeTint="FF" w:themeShade="BF"/>
+          <w:sz w:val="19"/>
+          <w:szCs w:val="19"/>
+        </w:rPr>
+        <w:t xml:space="preserve">    movimentacao_id INTEGER REFERENCES Movimentacoes(movimentacao_id),</w:t>
+      </w:r>
+    </w:p>
+    <w:p>
+      <w:pPr>
+        <w:pStyle w:val="Normal"/>
+        <w:spacing w:after="0" w:line="240" w:lineRule="auto"/>
+      </w:pPr>
+      <w:r>
+        <w:rPr>
+          <w:rFonts w:ascii="Consolas" w:hAnsi="Consolas" w:cs="Consolas"/>
+          <w:color w:val="BFBFBF" w:themeColor="background1" w:themeTint="FF" w:themeShade="BF"/>
+          <w:sz w:val="19"/>
+          <w:szCs w:val="19"/>
+        </w:rPr>
+        <w:t xml:space="preserve">    valor DECIMAL(10, 2) NOT NULL,</w:t>
+      </w:r>
+    </w:p>
+    <w:p>
+      <w:pPr>
+        <w:pStyle w:val="Normal"/>
+        <w:spacing w:after="0" w:line="240" w:lineRule="auto"/>
+      </w:pPr>
+      <w:r>
+        <w:rPr>
+          <w:rFonts w:ascii="Consolas" w:hAnsi="Consolas" w:cs="Consolas"/>
+          <w:color w:val="BFBFBF" w:themeColor="background1" w:themeTint="FF" w:themeShade="BF"/>
+          <w:sz w:val="19"/>
+          <w:szCs w:val="19"/>
+        </w:rPr>
+        <w:t xml:space="preserve">    data_pagamento TIMESTAMP NOT NULL,</w:t>
+      </w:r>
+    </w:p>
+    <w:p>
+      <w:pPr>
+        <w:pStyle w:val="Normal"/>
+        <w:spacing w:after="0" w:line="240" w:lineRule="auto"/>
+      </w:pPr>
+      <w:r>
+        <w:rPr>
+          <w:rFonts w:ascii="Consolas" w:hAnsi="Consolas" w:cs="Consolas"/>
+          <w:color w:val="BFBFBF" w:themeColor="background1" w:themeTint="FF" w:themeShade="BF"/>
+          <w:sz w:val="19"/>
+          <w:szCs w:val="19"/>
+        </w:rPr>
+        <w:t xml:space="preserve">    metodo_pagamento VARCHAR(50)</w:t>
+      </w:r>
+    </w:p>
+    <w:p>
+      <w:pPr>
+        <w:pStyle w:val="Normal"/>
+        <w:spacing w:after="0" w:line="240" w:lineRule="auto"/>
+      </w:pPr>
+      <w:r>
+        <w:rPr>
+          <w:rFonts w:ascii="Consolas" w:hAnsi="Consolas" w:cs="Consolas"/>
+          <w:color w:val="BFBFBF" w:themeColor="background1" w:themeTint="FF" w:themeShade="BF"/>
+          <w:sz w:val="19"/>
+          <w:szCs w:val="19"/>
+        </w:rPr>
+        <w:t>);</w:t>
+      </w:r>
+    </w:p>
+    <w:p>
+      <w:pPr>
+        <w:pStyle w:val="Normal"/>
+        <w:spacing w:after="0" w:line="240" w:lineRule="auto"/>
+      </w:pPr>
+      <w:r>
+        <w:rPr>
+          <w:rFonts w:ascii="Consolas" w:hAnsi="Consolas" w:cs="Consolas"/>
+          <w:color w:val="BFBFBF" w:themeColor="background1" w:themeTint="FF" w:themeShade="BF"/>
           <w:sz w:val="19"/>
           <w:szCs w:val="19"/>
         </w:rPr>
         <w:t xml:space="preserve"> </w:t>
       </w:r>
-      <w:proofErr w:type="spellStart"/>
-      <w:r>
-        <w:rPr>
-          <w:rFonts w:ascii="Consolas" w:hAnsi="Consolas" w:cs="Consolas"/>
-          <w:color w:val="BFBFBF" w:themeColor="background1" w:themeShade="BF"/>
-          <w:sz w:val="19"/>
-          <w:szCs w:val="19"/>
-        </w:rPr>
-        <w:t>table</w:t>
-      </w:r>
-      <w:proofErr w:type="spellEnd"/>
-      <w:r>
-        <w:rPr>
-          <w:rFonts w:ascii="Consolas" w:hAnsi="Consolas" w:cs="Consolas"/>
-          <w:color w:val="BFBFBF" w:themeColor="background1" w:themeShade="BF"/>
+    </w:p>
+    <w:p>
+      <w:pPr>
+        <w:pStyle w:val="Normal"/>
+        <w:spacing w:after="0" w:line="240" w:lineRule="auto"/>
+      </w:pPr>
+      <w:r>
+        <w:rPr>
+          <w:rFonts w:ascii="Consolas" w:hAnsi="Consolas" w:cs="Consolas"/>
+          <w:color w:val="BFBFBF" w:themeColor="background1" w:themeTint="FF" w:themeShade="BF"/>
+          <w:sz w:val="19"/>
+          <w:szCs w:val="19"/>
+        </w:rPr>
+        <w:t>-- Tabela Preços</w:t>
+      </w:r>
+    </w:p>
+    <w:p>
+      <w:pPr>
+        <w:pStyle w:val="Normal"/>
+        <w:spacing w:after="0" w:line="240" w:lineRule="auto"/>
+      </w:pPr>
+      <w:r>
+        <w:rPr>
+          <w:rFonts w:ascii="Consolas" w:hAnsi="Consolas" w:cs="Consolas"/>
+          <w:color w:val="BFBFBF" w:themeColor="background1" w:themeTint="FF" w:themeShade="BF"/>
+          <w:sz w:val="19"/>
+          <w:szCs w:val="19"/>
+        </w:rPr>
+        <w:t>CREATE TABLE Precos (</w:t>
+      </w:r>
+    </w:p>
+    <w:p>
+      <w:pPr>
+        <w:pStyle w:val="Normal"/>
+        <w:spacing w:after="0" w:line="240" w:lineRule="auto"/>
+      </w:pPr>
+      <w:r>
+        <w:rPr>
+          <w:rFonts w:ascii="Consolas" w:hAnsi="Consolas" w:cs="Consolas"/>
+          <w:color w:val="BFBFBF" w:themeColor="background1" w:themeTint="FF" w:themeShade="BF"/>
+          <w:sz w:val="19"/>
+          <w:szCs w:val="19"/>
+        </w:rPr>
+        <w:t xml:space="preserve">    preco_id SERIAL PRIMARY KEY,</w:t>
+      </w:r>
+    </w:p>
+    <w:p>
+      <w:pPr>
+        <w:pStyle w:val="Normal"/>
+        <w:spacing w:after="0" w:line="240" w:lineRule="auto"/>
+      </w:pPr>
+      <w:r>
+        <w:rPr>
+          <w:rFonts w:ascii="Consolas" w:hAnsi="Consolas" w:cs="Consolas"/>
+          <w:color w:val="BFBFBF" w:themeColor="background1" w:themeTint="FF" w:themeShade="BF"/>
+          <w:sz w:val="19"/>
+          <w:szCs w:val="19"/>
+        </w:rPr>
+        <w:t xml:space="preserve">    tipo_veiculo VARCHAR(20) NOT NULL,</w:t>
+      </w:r>
+    </w:p>
+    <w:p>
+      <w:pPr>
+        <w:pStyle w:val="Normal"/>
+        <w:spacing w:after="0" w:line="240" w:lineRule="auto"/>
+      </w:pPr>
+      <w:r>
+        <w:rPr>
+          <w:rFonts w:ascii="Consolas" w:hAnsi="Consolas" w:cs="Consolas"/>
+          <w:color w:val="BFBFBF" w:themeColor="background1" w:themeTint="FF" w:themeShade="BF"/>
+          <w:sz w:val="19"/>
+          <w:szCs w:val="19"/>
+        </w:rPr>
+        <w:t xml:space="preserve">    valor_hora DECIMAL(10, 2) NOT NULL,</w:t>
+      </w:r>
+    </w:p>
+    <w:p>
+      <w:pPr>
+        <w:pStyle w:val="Normal"/>
+        <w:spacing w:after="0" w:line="240" w:lineRule="auto"/>
+      </w:pPr>
+      <w:r>
+        <w:rPr>
+          <w:rFonts w:ascii="Consolas" w:hAnsi="Consolas" w:cs="Consolas"/>
+          <w:color w:val="BFBFBF" w:themeColor="background1" w:themeTint="FF" w:themeShade="BF"/>
+          <w:sz w:val="19"/>
+          <w:szCs w:val="19"/>
+        </w:rPr>
+        <w:t xml:space="preserve">    valor_diaria DECIMAL(10, 2) NOT NULL</w:t>
+      </w:r>
+    </w:p>
+    <w:p>
+      <w:pPr>
+        <w:pStyle w:val="Normal"/>
+        <w:spacing w:after="0" w:line="240" w:lineRule="auto"/>
+      </w:pPr>
+      <w:r>
+        <w:rPr>
+          <w:rFonts w:ascii="Consolas" w:hAnsi="Consolas" w:cs="Consolas"/>
+          <w:color w:val="BFBFBF" w:themeColor="background1" w:themeTint="FF" w:themeShade="BF"/>
+          <w:sz w:val="19"/>
+          <w:szCs w:val="19"/>
+        </w:rPr>
+        <w:t>);</w:t>
+      </w:r>
+    </w:p>
+    <w:p>
+      <w:pPr>
+        <w:pStyle w:val="Normal"/>
+        <w:spacing w:after="0" w:line="240" w:lineRule="auto"/>
+      </w:pPr>
+      <w:r>
+        <w:rPr>
+          <w:rFonts w:ascii="Consolas" w:hAnsi="Consolas" w:cs="Consolas"/>
+          <w:color w:val="BFBFBF" w:themeColor="background1" w:themeTint="FF" w:themeShade="BF"/>
           <w:sz w:val="19"/>
           <w:szCs w:val="19"/>
         </w:rPr>
         <w:t xml:space="preserve"> </w:t>
       </w:r>
-      <w:proofErr w:type="spellStart"/>
-      <w:r>
-        <w:rPr>
-          <w:rFonts w:ascii="Consolas" w:hAnsi="Consolas" w:cs="Consolas"/>
-          <w:color w:val="BFBFBF" w:themeColor="background1" w:themeShade="BF"/>
-          <w:sz w:val="19"/>
-          <w:szCs w:val="19"/>
-        </w:rPr>
-        <w:t>avaliacao_aluno</w:t>
-      </w:r>
-      <w:proofErr w:type="spellEnd"/>
-      <w:r>
-        <w:rPr>
-          <w:rFonts w:ascii="Consolas" w:hAnsi="Consolas" w:cs="Consolas"/>
-          <w:color w:val="BFBFBF" w:themeColor="background1" w:themeShade="BF"/>
-          <w:sz w:val="19"/>
-          <w:szCs w:val="19"/>
-        </w:rPr>
-        <w:t xml:space="preserve"> (</w:t>
-      </w:r>
-    </w:p>
-    <w:p>
-      <w:pPr>
-        <w:autoSpaceDE w:val="0"/>
-        <w:autoSpaceDN w:val="0"/>
-        <w:adjustRightInd w:val="0"/>
-        <w:spacing w:after="0" w:line="240" w:lineRule="auto"/>
-        <w:rPr>
-          <w:rFonts w:ascii="Consolas" w:hAnsi="Consolas" w:cs="Consolas"/>
-          <w:color w:val="BFBFBF" w:themeColor="background1" w:themeShade="BF"/>
-          <w:sz w:val="19"/>
-          <w:szCs w:val="19"/>
-        </w:rPr>
-      </w:pPr>
-      <w:r>
-        <w:rPr>
-          <w:rFonts w:ascii="Consolas" w:hAnsi="Consolas" w:cs="Consolas"/>
-          <w:color w:val="BFBFBF" w:themeColor="background1" w:themeShade="BF"/>
-          <w:sz w:val="19"/>
-          <w:szCs w:val="19"/>
-        </w:rPr>
-        <w:t xml:space="preserve">   </w:t>
-      </w:r>
-      <w:proofErr w:type="spellStart"/>
-      <w:r>
-        <w:rPr>
-          <w:rFonts w:ascii="Consolas" w:hAnsi="Consolas" w:cs="Consolas"/>
-          <w:color w:val="BFBFBF" w:themeColor="background1" w:themeShade="BF"/>
-          <w:sz w:val="19"/>
-          <w:szCs w:val="19"/>
-        </w:rPr>
-        <w:t>cd_avaliacao_aluno</w:t>
-      </w:r>
-      <w:proofErr w:type="spellEnd"/>
-      <w:r>
-        <w:rPr>
-          <w:rFonts w:ascii="Consolas" w:hAnsi="Consolas" w:cs="Consolas"/>
-          <w:color w:val="BFBFBF" w:themeColor="background1" w:themeShade="BF"/>
-          <w:sz w:val="19"/>
-          <w:szCs w:val="19"/>
-        </w:rPr>
-        <w:t xml:space="preserve">   int                  </w:t>
-      </w:r>
-      <w:proofErr w:type="spellStart"/>
-      <w:r>
-        <w:rPr>
-          <w:rFonts w:ascii="Consolas" w:hAnsi="Consolas" w:cs="Consolas"/>
-          <w:color w:val="BFBFBF" w:themeColor="background1" w:themeShade="BF"/>
-          <w:sz w:val="19"/>
-          <w:szCs w:val="19"/>
-        </w:rPr>
-        <w:t>identity</w:t>
-      </w:r>
-      <w:proofErr w:type="spellEnd"/>
-      <w:r>
-        <w:rPr>
-          <w:rFonts w:ascii="Consolas" w:hAnsi="Consolas" w:cs="Consolas"/>
-          <w:color w:val="BFBFBF" w:themeColor="background1" w:themeShade="BF"/>
-          <w:sz w:val="19"/>
-          <w:szCs w:val="19"/>
-        </w:rPr>
-        <w:t>,</w:t>
-      </w:r>
-    </w:p>
-    <w:p>
-      <w:pPr>
-        <w:autoSpaceDE w:val="0"/>
-        <w:autoSpaceDN w:val="0"/>
-        <w:adjustRightInd w:val="0"/>
-        <w:spacing w:after="0" w:line="240" w:lineRule="auto"/>
-        <w:rPr>
-          <w:rFonts w:ascii="Consolas" w:hAnsi="Consolas" w:cs="Consolas"/>
-          <w:color w:val="BFBFBF" w:themeColor="background1" w:themeShade="BF"/>
-          <w:sz w:val="19"/>
-          <w:szCs w:val="19"/>
-          <w:lang w:val="en-US"/>
-        </w:rPr>
-      </w:pPr>
-      <w:r>
-        <w:rPr>
-          <w:rFonts w:ascii="Consolas" w:hAnsi="Consolas" w:cs="Consolas"/>
-          <w:color w:val="BFBFBF" w:themeColor="background1" w:themeShade="BF"/>
-          <w:sz w:val="19"/>
-          <w:szCs w:val="19"/>
-        </w:rPr>
-        <w:t xml:space="preserve">   </w:t>
-      </w:r>
-      <w:proofErr w:type="spellStart"/>
-      <w:r>
-        <w:rPr>
-          <w:rFonts w:ascii="Consolas" w:hAnsi="Consolas" w:cs="Consolas"/>
-          <w:color w:val="BFBFBF" w:themeColor="background1" w:themeShade="BF"/>
-          <w:sz w:val="19"/>
-          <w:szCs w:val="19"/>
-          <w:lang w:val="en-US"/>
-        </w:rPr>
-        <w:t>cd_aluno</w:t>
-      </w:r>
-      <w:proofErr w:type="spellEnd"/>
-      <w:r>
-        <w:rPr>
-          <w:rFonts w:ascii="Consolas" w:hAnsi="Consolas" w:cs="Consolas"/>
-          <w:color w:val="BFBFBF" w:themeColor="background1" w:themeShade="BF"/>
-          <w:sz w:val="19"/>
-          <w:szCs w:val="19"/>
-          <w:lang w:val="en-US"/>
-        </w:rPr>
-        <w:t xml:space="preserve">             int                  null,</w:t>
-      </w:r>
-    </w:p>
-    <w:p>
-      <w:pPr>
-        <w:autoSpaceDE w:val="0"/>
-        <w:autoSpaceDN w:val="0"/>
-        <w:adjustRightInd w:val="0"/>
-        <w:spacing w:after="0" w:line="240" w:lineRule="auto"/>
-        <w:rPr>
-          <w:rFonts w:ascii="Consolas" w:hAnsi="Consolas" w:cs="Consolas"/>
-          <w:color w:val="BFBFBF" w:themeColor="background1" w:themeShade="BF"/>
-          <w:sz w:val="19"/>
-          <w:szCs w:val="19"/>
-          <w:lang w:val="en-US"/>
-        </w:rPr>
-      </w:pPr>
-      <w:r>
-        <w:rPr>
-          <w:rFonts w:ascii="Consolas" w:hAnsi="Consolas" w:cs="Consolas"/>
-          <w:color w:val="BFBFBF" w:themeColor="background1" w:themeShade="BF"/>
-          <w:sz w:val="19"/>
-          <w:szCs w:val="19"/>
-          <w:lang w:val="en-US"/>
-        </w:rPr>
-        <w:t xml:space="preserve">   </w:t>
-      </w:r>
-      <w:proofErr w:type="spellStart"/>
-      <w:r>
-        <w:rPr>
-          <w:rFonts w:ascii="Consolas" w:hAnsi="Consolas" w:cs="Consolas"/>
-          <w:color w:val="BFBFBF" w:themeColor="background1" w:themeShade="BF"/>
-          <w:sz w:val="19"/>
-          <w:szCs w:val="19"/>
-          <w:lang w:val="en-US"/>
-        </w:rPr>
-        <w:t>cd_avaliacao</w:t>
-      </w:r>
-      <w:proofErr w:type="spellEnd"/>
-      <w:r>
-        <w:rPr>
-          <w:rFonts w:ascii="Consolas" w:hAnsi="Consolas" w:cs="Consolas"/>
-          <w:color w:val="BFBFBF" w:themeColor="background1" w:themeShade="BF"/>
-          <w:sz w:val="19"/>
-          <w:szCs w:val="19"/>
-          <w:lang w:val="en-US"/>
-        </w:rPr>
-        <w:t xml:space="preserve">         int                  null,</w:t>
-      </w:r>
-    </w:p>
-    <w:p>
-      <w:pPr>
-        <w:autoSpaceDE w:val="0"/>
-        <w:autoSpaceDN w:val="0"/>
-        <w:adjustRightInd w:val="0"/>
-        <w:spacing w:after="0" w:line="240" w:lineRule="auto"/>
-        <w:rPr>
-          <w:rFonts w:ascii="Consolas" w:hAnsi="Consolas" w:cs="Consolas"/>
-          <w:color w:val="BFBFBF" w:themeColor="background1" w:themeShade="BF"/>
-          <w:sz w:val="19"/>
-          <w:szCs w:val="19"/>
-        </w:rPr>
-      </w:pPr>
-      <w:r>
-        <w:rPr>
-          <w:rFonts w:ascii="Consolas" w:hAnsi="Consolas" w:cs="Consolas"/>
-          <w:color w:val="BFBFBF" w:themeColor="background1" w:themeShade="BF"/>
-          <w:sz w:val="19"/>
-          <w:szCs w:val="19"/>
-          <w:lang w:val="en-US"/>
-        </w:rPr>
-        <w:t xml:space="preserve">   </w:t>
-      </w:r>
-      <w:proofErr w:type="spellStart"/>
-      <w:r>
-        <w:rPr>
-          <w:rFonts w:ascii="Consolas" w:hAnsi="Consolas" w:cs="Consolas"/>
-          <w:color w:val="BFBFBF" w:themeColor="background1" w:themeShade="BF"/>
-          <w:sz w:val="19"/>
-          <w:szCs w:val="19"/>
-        </w:rPr>
-        <w:t>ds_avaliacao_aluno</w:t>
-      </w:r>
-      <w:proofErr w:type="spellEnd"/>
-      <w:r>
-        <w:rPr>
-          <w:rFonts w:ascii="Consolas" w:hAnsi="Consolas" w:cs="Consolas"/>
-          <w:color w:val="BFBFBF" w:themeColor="background1" w:themeShade="BF"/>
-          <w:sz w:val="19"/>
-          <w:szCs w:val="19"/>
-        </w:rPr>
-        <w:t xml:space="preserve">   </w:t>
-      </w:r>
-      <w:proofErr w:type="spellStart"/>
-      <w:r>
-        <w:rPr>
-          <w:rFonts w:ascii="Consolas" w:hAnsi="Consolas" w:cs="Consolas"/>
-          <w:color w:val="BFBFBF" w:themeColor="background1" w:themeShade="BF"/>
-          <w:sz w:val="19"/>
-          <w:szCs w:val="19"/>
-        </w:rPr>
-        <w:t>varchar</w:t>
-      </w:r>
-      <w:proofErr w:type="spellEnd"/>
-      <w:r>
-        <w:rPr>
-          <w:rFonts w:ascii="Consolas" w:hAnsi="Consolas" w:cs="Consolas"/>
-          <w:color w:val="BFBFBF" w:themeColor="background1" w:themeShade="BF"/>
-          <w:sz w:val="19"/>
-          <w:szCs w:val="19"/>
-        </w:rPr>
-        <w:t xml:space="preserve">(100)         </w:t>
-      </w:r>
-      <w:proofErr w:type="spellStart"/>
-      <w:r>
-        <w:rPr>
-          <w:rFonts w:ascii="Consolas" w:hAnsi="Consolas" w:cs="Consolas"/>
-          <w:color w:val="BFBFBF" w:themeColor="background1" w:themeShade="BF"/>
-          <w:sz w:val="19"/>
-          <w:szCs w:val="19"/>
-        </w:rPr>
-        <w:t>null</w:t>
-      </w:r>
-      <w:proofErr w:type="spellEnd"/>
-      <w:r>
-        <w:rPr>
-          <w:rFonts w:ascii="Consolas" w:hAnsi="Consolas" w:cs="Consolas"/>
-          <w:color w:val="BFBFBF" w:themeColor="background1" w:themeShade="BF"/>
-          <w:sz w:val="19"/>
-          <w:szCs w:val="19"/>
-        </w:rPr>
-        <w:t>,</w:t>
-      </w:r>
-    </w:p>
-    <w:p>
-      <w:pPr>
-        <w:autoSpaceDE w:val="0"/>
-        <w:autoSpaceDN w:val="0"/>
-        <w:adjustRightInd w:val="0"/>
-        <w:spacing w:after="0" w:line="240" w:lineRule="auto"/>
-        <w:rPr>
-          <w:rFonts w:ascii="Consolas" w:hAnsi="Consolas" w:cs="Consolas"/>
-          <w:color w:val="BFBFBF" w:themeColor="background1" w:themeShade="BF"/>
-          <w:sz w:val="19"/>
-          <w:szCs w:val="19"/>
-        </w:rPr>
-      </w:pPr>
-      <w:r>
-        <w:rPr>
-          <w:rFonts w:ascii="Consolas" w:hAnsi="Consolas" w:cs="Consolas"/>
-          <w:color w:val="BFBFBF" w:themeColor="background1" w:themeShade="BF"/>
-          <w:sz w:val="19"/>
-          <w:szCs w:val="19"/>
-        </w:rPr>
-        <w:t xml:space="preserve">   </w:t>
-      </w:r>
-      <w:proofErr w:type="spellStart"/>
-      <w:r>
-        <w:rPr>
-          <w:rFonts w:ascii="Consolas" w:hAnsi="Consolas" w:cs="Consolas"/>
-          <w:color w:val="BFBFBF" w:themeColor="background1" w:themeShade="BF"/>
-          <w:sz w:val="19"/>
-          <w:szCs w:val="19"/>
-        </w:rPr>
-        <w:t>dt_</w:t>
-      </w:r>
-      <w:proofErr w:type="gramStart"/>
-      <w:r>
-        <w:rPr>
-          <w:rFonts w:ascii="Consolas" w:hAnsi="Consolas" w:cs="Consolas"/>
-          <w:color w:val="BFBFBF" w:themeColor="background1" w:themeShade="BF"/>
-          <w:sz w:val="19"/>
-          <w:szCs w:val="19"/>
-        </w:rPr>
-        <w:t>inicio</w:t>
-      </w:r>
-      <w:proofErr w:type="spellEnd"/>
-      <w:proofErr w:type="gramEnd"/>
-      <w:r>
-        <w:rPr>
-          <w:rFonts w:ascii="Consolas" w:hAnsi="Consolas" w:cs="Consolas"/>
-          <w:color w:val="BFBFBF" w:themeColor="background1" w:themeShade="BF"/>
-          <w:sz w:val="19"/>
-          <w:szCs w:val="19"/>
-        </w:rPr>
-        <w:t xml:space="preserve">            </w:t>
-      </w:r>
-      <w:proofErr w:type="spellStart"/>
-      <w:r>
-        <w:rPr>
-          <w:rFonts w:ascii="Consolas" w:hAnsi="Consolas" w:cs="Consolas"/>
-          <w:color w:val="BFBFBF" w:themeColor="background1" w:themeShade="BF"/>
-          <w:sz w:val="19"/>
-          <w:szCs w:val="19"/>
-        </w:rPr>
-        <w:t>datetime</w:t>
-      </w:r>
-      <w:proofErr w:type="spellEnd"/>
-      <w:r>
-        <w:rPr>
-          <w:rFonts w:ascii="Consolas" w:hAnsi="Consolas" w:cs="Consolas"/>
-          <w:color w:val="BFBFBF" w:themeColor="background1" w:themeShade="BF"/>
-          <w:sz w:val="19"/>
-          <w:szCs w:val="19"/>
-        </w:rPr>
-        <w:t xml:space="preserve">             </w:t>
-      </w:r>
-      <w:proofErr w:type="spellStart"/>
-      <w:r>
-        <w:rPr>
-          <w:rFonts w:ascii="Consolas" w:hAnsi="Consolas" w:cs="Consolas"/>
-          <w:color w:val="BFBFBF" w:themeColor="background1" w:themeShade="BF"/>
-          <w:sz w:val="19"/>
-          <w:szCs w:val="19"/>
-        </w:rPr>
-        <w:t>null</w:t>
-      </w:r>
-      <w:proofErr w:type="spellEnd"/>
-      <w:r>
-        <w:rPr>
-          <w:rFonts w:ascii="Consolas" w:hAnsi="Consolas" w:cs="Consolas"/>
-          <w:color w:val="BFBFBF" w:themeColor="background1" w:themeShade="BF"/>
-          <w:sz w:val="19"/>
-          <w:szCs w:val="19"/>
-        </w:rPr>
-        <w:t>,</w:t>
-      </w:r>
-    </w:p>
-    <w:p>
-      <w:pPr>
-        <w:autoSpaceDE w:val="0"/>
-        <w:autoSpaceDN w:val="0"/>
-        <w:adjustRightInd w:val="0"/>
-        <w:spacing w:after="0" w:line="240" w:lineRule="auto"/>
-        <w:rPr>
-          <w:rFonts w:ascii="Consolas" w:hAnsi="Consolas" w:cs="Consolas"/>
-          <w:color w:val="BFBFBF" w:themeColor="background1" w:themeShade="BF"/>
-          <w:sz w:val="19"/>
-          <w:szCs w:val="19"/>
-        </w:rPr>
-      </w:pPr>
-      <w:r>
-        <w:rPr>
-          <w:rFonts w:ascii="Consolas" w:hAnsi="Consolas" w:cs="Consolas"/>
-          <w:color w:val="BFBFBF" w:themeColor="background1" w:themeShade="BF"/>
-          <w:sz w:val="19"/>
-          <w:szCs w:val="19"/>
-        </w:rPr>
-        <w:t xml:space="preserve">   </w:t>
-      </w:r>
-      <w:proofErr w:type="spellStart"/>
-      <w:r>
-        <w:rPr>
-          <w:rFonts w:ascii="Consolas" w:hAnsi="Consolas" w:cs="Consolas"/>
-          <w:color w:val="BFBFBF" w:themeColor="background1" w:themeShade="BF"/>
-          <w:sz w:val="19"/>
-          <w:szCs w:val="19"/>
-        </w:rPr>
-        <w:t>dt_fim</w:t>
-      </w:r>
-      <w:proofErr w:type="spellEnd"/>
-      <w:r>
-        <w:rPr>
-          <w:rFonts w:ascii="Consolas" w:hAnsi="Consolas" w:cs="Consolas"/>
-          <w:color w:val="BFBFBF" w:themeColor="background1" w:themeShade="BF"/>
-          <w:sz w:val="19"/>
-          <w:szCs w:val="19"/>
-        </w:rPr>
-        <w:t xml:space="preserve">               </w:t>
-      </w:r>
-      <w:proofErr w:type="spellStart"/>
-      <w:r>
-        <w:rPr>
-          <w:rFonts w:ascii="Consolas" w:hAnsi="Consolas" w:cs="Consolas"/>
-          <w:color w:val="BFBFBF" w:themeColor="background1" w:themeShade="BF"/>
-          <w:sz w:val="19"/>
-          <w:szCs w:val="19"/>
-        </w:rPr>
-        <w:t>datetime</w:t>
-      </w:r>
-      <w:proofErr w:type="spellEnd"/>
-      <w:r>
-        <w:rPr>
-          <w:rFonts w:ascii="Consolas" w:hAnsi="Consolas" w:cs="Consolas"/>
-          <w:color w:val="BFBFBF" w:themeColor="background1" w:themeShade="BF"/>
-          <w:sz w:val="19"/>
-          <w:szCs w:val="19"/>
-        </w:rPr>
-        <w:t xml:space="preserve">             </w:t>
-      </w:r>
-      <w:proofErr w:type="spellStart"/>
-      <w:r>
-        <w:rPr>
-          <w:rFonts w:ascii="Consolas" w:hAnsi="Consolas" w:cs="Consolas"/>
-          <w:color w:val="BFBFBF" w:themeColor="background1" w:themeShade="BF"/>
-          <w:sz w:val="19"/>
-          <w:szCs w:val="19"/>
-        </w:rPr>
-        <w:t>null</w:t>
-      </w:r>
-      <w:proofErr w:type="spellEnd"/>
-      <w:r>
-        <w:rPr>
-          <w:rFonts w:ascii="Consolas" w:hAnsi="Consolas" w:cs="Consolas"/>
-          <w:color w:val="BFBFBF" w:themeColor="background1" w:themeShade="BF"/>
-          <w:sz w:val="19"/>
-          <w:szCs w:val="19"/>
-        </w:rPr>
-        <w:t>,</w:t>
-      </w:r>
-    </w:p>
-    <w:p>
-      <w:pPr>
-        <w:autoSpaceDE w:val="0"/>
-        <w:autoSpaceDN w:val="0"/>
-        <w:adjustRightInd w:val="0"/>
-        <w:spacing w:after="0" w:line="240" w:lineRule="auto"/>
-        <w:rPr>
-          <w:rFonts w:ascii="Consolas" w:hAnsi="Consolas" w:cs="Consolas"/>
-          <w:color w:val="BFBFBF" w:themeColor="background1" w:themeShade="BF"/>
-          <w:sz w:val="19"/>
-          <w:szCs w:val="19"/>
-        </w:rPr>
-      </w:pPr>
-      <w:r>
-        <w:rPr>
-          <w:rFonts w:ascii="Consolas" w:hAnsi="Consolas" w:cs="Consolas"/>
-          <w:color w:val="BFBFBF" w:themeColor="background1" w:themeShade="BF"/>
-          <w:sz w:val="19"/>
-          <w:szCs w:val="19"/>
-        </w:rPr>
-        <w:t xml:space="preserve">   </w:t>
-      </w:r>
-      <w:proofErr w:type="spellStart"/>
-      <w:r>
-        <w:rPr>
-          <w:rFonts w:ascii="Consolas" w:hAnsi="Consolas" w:cs="Consolas"/>
-          <w:color w:val="BFBFBF" w:themeColor="background1" w:themeShade="BF"/>
-          <w:sz w:val="19"/>
-          <w:szCs w:val="19"/>
-        </w:rPr>
-        <w:t>constraint</w:t>
-      </w:r>
-      <w:proofErr w:type="spellEnd"/>
-      <w:r>
-        <w:rPr>
-          <w:rFonts w:ascii="Consolas" w:hAnsi="Consolas" w:cs="Consolas"/>
-          <w:color w:val="BFBFBF" w:themeColor="background1" w:themeShade="BF"/>
+    </w:p>
+    <w:p>
+      <w:pPr>
+        <w:pStyle w:val="Normal"/>
+        <w:spacing w:after="0" w:line="240" w:lineRule="auto"/>
+      </w:pPr>
+      <w:r>
+        <w:rPr>
+          <w:rFonts w:ascii="Consolas" w:hAnsi="Consolas" w:cs="Consolas"/>
+          <w:color w:val="BFBFBF" w:themeColor="background1" w:themeTint="FF" w:themeShade="BF"/>
+          <w:sz w:val="19"/>
+          <w:szCs w:val="19"/>
+        </w:rPr>
+        <w:t>-- Tabela Reservas</w:t>
+      </w:r>
+    </w:p>
+    <w:p>
+      <w:pPr>
+        <w:pStyle w:val="Normal"/>
+        <w:spacing w:after="0" w:line="240" w:lineRule="auto"/>
+      </w:pPr>
+      <w:r>
+        <w:rPr>
+          <w:rFonts w:ascii="Consolas" w:hAnsi="Consolas" w:cs="Consolas"/>
+          <w:color w:val="BFBFBF" w:themeColor="background1" w:themeTint="FF" w:themeShade="BF"/>
+          <w:sz w:val="19"/>
+          <w:szCs w:val="19"/>
+        </w:rPr>
+        <w:t>CREATE TABLE Reservas (</w:t>
+      </w:r>
+    </w:p>
+    <w:p>
+      <w:pPr>
+        <w:pStyle w:val="Normal"/>
+        <w:spacing w:after="0" w:line="240" w:lineRule="auto"/>
+      </w:pPr>
+      <w:r>
+        <w:rPr>
+          <w:rFonts w:ascii="Consolas" w:hAnsi="Consolas" w:cs="Consolas"/>
+          <w:color w:val="BFBFBF" w:themeColor="background1" w:themeTint="FF" w:themeShade="BF"/>
+          <w:sz w:val="19"/>
+          <w:szCs w:val="19"/>
+        </w:rPr>
+        <w:t xml:space="preserve">    reserva_id SERIAL PRIMARY KEY,</w:t>
+      </w:r>
+    </w:p>
+    <w:p>
+      <w:pPr>
+        <w:pStyle w:val="Normal"/>
+        <w:spacing w:after="0" w:line="240" w:lineRule="auto"/>
+      </w:pPr>
+      <w:r>
+        <w:rPr>
+          <w:rFonts w:ascii="Consolas" w:hAnsi="Consolas" w:cs="Consolas"/>
+          <w:color w:val="BFBFBF" w:themeColor="background1" w:themeTint="FF" w:themeShade="BF"/>
+          <w:sz w:val="19"/>
+          <w:szCs w:val="19"/>
+        </w:rPr>
+        <w:t xml:space="preserve">    veiculo_id INTEGER REFERENCES Veiculos(veiculo_id),</w:t>
+      </w:r>
+    </w:p>
+    <w:p>
+      <w:pPr>
+        <w:pStyle w:val="Normal"/>
+        <w:spacing w:after="0" w:line="240" w:lineRule="auto"/>
+      </w:pPr>
+      <w:r>
+        <w:rPr>
+          <w:rFonts w:ascii="Consolas" w:hAnsi="Consolas" w:cs="Consolas"/>
+          <w:color w:val="BFBFBF" w:themeColor="background1" w:themeTint="FF" w:themeShade="BF"/>
+          <w:sz w:val="19"/>
+          <w:szCs w:val="19"/>
+        </w:rPr>
+        <w:t xml:space="preserve">    vaga_id INTEGER REFERENCES Vagas(vaga_id),</w:t>
+      </w:r>
+    </w:p>
+    <w:p>
+      <w:pPr>
+        <w:pStyle w:val="Normal"/>
+        <w:spacing w:after="0" w:line="240" w:lineRule="auto"/>
+      </w:pPr>
+      <w:r>
+        <w:rPr>
+          <w:rFonts w:ascii="Consolas" w:hAnsi="Consolas" w:cs="Consolas"/>
+          <w:color w:val="BFBFBF" w:themeColor="background1" w:themeTint="FF" w:themeShade="BF"/>
+          <w:sz w:val="19"/>
+          <w:szCs w:val="19"/>
+        </w:rPr>
+        <w:t xml:space="preserve">    data_reserva DATE NOT NULL,</w:t>
+      </w:r>
+    </w:p>
+    <w:p>
+      <w:pPr>
+        <w:pStyle w:val="Normal"/>
+        <w:spacing w:after="0" w:line="240" w:lineRule="auto"/>
+      </w:pPr>
+      <w:r>
+        <w:rPr>
+          <w:rFonts w:ascii="Consolas" w:hAnsi="Consolas" w:cs="Consolas"/>
+          <w:color w:val="BFBFBF" w:themeColor="background1" w:themeTint="FF" w:themeShade="BF"/>
+          <w:sz w:val="19"/>
+          <w:szCs w:val="19"/>
+        </w:rPr>
+        <w:t xml:space="preserve">    hora_reserva TIME NOT NULL</w:t>
+      </w:r>
+    </w:p>
+    <w:p>
+      <w:pPr>
+        <w:pStyle w:val="Normal"/>
+        <w:spacing w:after="0" w:line="240" w:lineRule="auto"/>
+      </w:pPr>
+      <w:r>
+        <w:rPr>
+          <w:rFonts w:ascii="Consolas" w:hAnsi="Consolas" w:cs="Consolas"/>
+          <w:color w:val="BFBFBF" w:themeColor="background1" w:themeTint="FF" w:themeShade="BF"/>
+          <w:sz w:val="19"/>
+          <w:szCs w:val="19"/>
+        </w:rPr>
+        <w:t>);</w:t>
+      </w:r>
+    </w:p>
+    <w:p>
+      <w:pPr>
+        <w:pStyle w:val="Normal"/>
+        <w:spacing w:after="0" w:line="240" w:lineRule="auto"/>
+      </w:pPr>
+      <w:r>
+        <w:rPr>
+          <w:rFonts w:ascii="Consolas" w:hAnsi="Consolas" w:cs="Consolas"/>
+          <w:color w:val="BFBFBF" w:themeColor="background1" w:themeTint="FF" w:themeShade="BF"/>
           <w:sz w:val="19"/>
           <w:szCs w:val="19"/>
         </w:rPr>
         <w:t xml:space="preserve"> </w:t>
       </w:r>
-      <w:proofErr w:type="spellStart"/>
-      <w:r>
-        <w:rPr>
-          <w:rFonts w:ascii="Consolas" w:hAnsi="Consolas" w:cs="Consolas"/>
-          <w:color w:val="BFBFBF" w:themeColor="background1" w:themeShade="BF"/>
-          <w:sz w:val="19"/>
-          <w:szCs w:val="19"/>
-        </w:rPr>
-        <w:t>pk_avaliacao_aluno</w:t>
-      </w:r>
-      <w:proofErr w:type="spellEnd"/>
-      <w:r>
-        <w:rPr>
-          <w:rFonts w:ascii="Consolas" w:hAnsi="Consolas" w:cs="Consolas"/>
-          <w:color w:val="BFBFBF" w:themeColor="background1" w:themeShade="BF"/>
-          <w:sz w:val="19"/>
-          <w:szCs w:val="19"/>
-        </w:rPr>
-        <w:t xml:space="preserve"> </w:t>
-      </w:r>
-      <w:proofErr w:type="spellStart"/>
-      <w:r>
-        <w:rPr>
-          <w:rFonts w:ascii="Consolas" w:hAnsi="Consolas" w:cs="Consolas"/>
-          <w:color w:val="BFBFBF" w:themeColor="background1" w:themeShade="BF"/>
-          <w:sz w:val="19"/>
-          <w:szCs w:val="19"/>
-        </w:rPr>
-        <w:t>primary</w:t>
-      </w:r>
-      <w:proofErr w:type="spellEnd"/>
-      <w:r>
-        <w:rPr>
-          <w:rFonts w:ascii="Consolas" w:hAnsi="Consolas" w:cs="Consolas"/>
-          <w:color w:val="BFBFBF" w:themeColor="background1" w:themeShade="BF"/>
-          <w:sz w:val="19"/>
-          <w:szCs w:val="19"/>
-        </w:rPr>
-        <w:t xml:space="preserve"> </w:t>
-      </w:r>
-      <w:proofErr w:type="spellStart"/>
-      <w:r>
-        <w:rPr>
-          <w:rFonts w:ascii="Consolas" w:hAnsi="Consolas" w:cs="Consolas"/>
-          <w:color w:val="BFBFBF" w:themeColor="background1" w:themeShade="BF"/>
-          <w:sz w:val="19"/>
-          <w:szCs w:val="19"/>
-        </w:rPr>
-        <w:t>key</w:t>
-      </w:r>
-      <w:proofErr w:type="spellEnd"/>
-      <w:r>
-        <w:rPr>
-          <w:rFonts w:ascii="Consolas" w:hAnsi="Consolas" w:cs="Consolas"/>
-          <w:color w:val="BFBFBF" w:themeColor="background1" w:themeShade="BF"/>
-          <w:sz w:val="19"/>
-          <w:szCs w:val="19"/>
-        </w:rPr>
-        <w:t xml:space="preserve"> (</w:t>
-      </w:r>
-      <w:proofErr w:type="spellStart"/>
-      <w:r>
-        <w:rPr>
-          <w:rFonts w:ascii="Consolas" w:hAnsi="Consolas" w:cs="Consolas"/>
-          <w:color w:val="BFBFBF" w:themeColor="background1" w:themeShade="BF"/>
-          <w:sz w:val="19"/>
-          <w:szCs w:val="19"/>
-        </w:rPr>
-        <w:t>cd_avaliacao_aluno</w:t>
-      </w:r>
-      <w:proofErr w:type="spellEnd"/>
-      <w:r>
-        <w:rPr>
-          <w:rFonts w:ascii="Consolas" w:hAnsi="Consolas" w:cs="Consolas"/>
-          <w:color w:val="BFBFBF" w:themeColor="background1" w:themeShade="BF"/>
-          <w:sz w:val="19"/>
-          <w:szCs w:val="19"/>
-        </w:rPr>
-        <w:t>)</w:t>
-      </w:r>
-    </w:p>
-    <w:p>
-      <w:pPr>
-        <w:autoSpaceDE w:val="0"/>
-        <w:autoSpaceDN w:val="0"/>
-        <w:adjustRightInd w:val="0"/>
-        <w:spacing w:after="0" w:line="240" w:lineRule="auto"/>
-        <w:rPr>
-          <w:rFonts w:ascii="Consolas" w:hAnsi="Consolas" w:cs="Consolas"/>
-          <w:color w:val="BFBFBF" w:themeColor="background1" w:themeShade="BF"/>
-          <w:sz w:val="19"/>
-          <w:szCs w:val="19"/>
-        </w:rPr>
-      </w:pPr>
-      <w:r>
-        <w:rPr>
-          <w:rFonts w:ascii="Consolas" w:hAnsi="Consolas" w:cs="Consolas"/>
-          <w:color w:val="BFBFBF" w:themeColor="background1" w:themeShade="BF"/>
-          <w:sz w:val="19"/>
-          <w:szCs w:val="19"/>
-        </w:rPr>
-        <w:t>)</w:t>
+    </w:p>
+    <w:p>
+      <w:pPr>
+        <w:pStyle w:val="Normal"/>
+        <w:spacing w:after="0" w:line="240" w:lineRule="auto"/>
+      </w:pPr>
+      <w:r>
+        <w:rPr>
+          <w:rFonts w:ascii="Consolas" w:hAnsi="Consolas" w:cs="Consolas"/>
+          <w:color w:val="BFBFBF" w:themeColor="background1" w:themeTint="FF" w:themeShade="BF"/>
+          <w:sz w:val="19"/>
+          <w:szCs w:val="19"/>
+        </w:rPr>
+        <w:t>-- Tabela Histórico de Manutenção</w:t>
+      </w:r>
+    </w:p>
+    <w:p>
+      <w:pPr>
+        <w:pStyle w:val="Normal"/>
+        <w:spacing w:after="0" w:line="240" w:lineRule="auto"/>
+      </w:pPr>
+      <w:r>
+        <w:rPr>
+          <w:rFonts w:ascii="Consolas" w:hAnsi="Consolas" w:cs="Consolas"/>
+          <w:color w:val="BFBFBF" w:themeColor="background1" w:themeTint="FF" w:themeShade="BF"/>
+          <w:sz w:val="19"/>
+          <w:szCs w:val="19"/>
+        </w:rPr>
+        <w:t>CREATE TABLE Historico_Manutencao (</w:t>
+      </w:r>
+    </w:p>
+    <w:p>
+      <w:pPr>
+        <w:pStyle w:val="Normal"/>
+        <w:spacing w:after="0" w:line="240" w:lineRule="auto"/>
+      </w:pPr>
+      <w:r>
+        <w:rPr>
+          <w:rFonts w:ascii="Consolas" w:hAnsi="Consolas" w:cs="Consolas"/>
+          <w:color w:val="BFBFBF" w:themeColor="background1" w:themeTint="FF" w:themeShade="BF"/>
+          <w:sz w:val="19"/>
+          <w:szCs w:val="19"/>
+        </w:rPr>
+        <w:t xml:space="preserve">    manutencao_id SERIAL PRIMARY KEY,</w:t>
+      </w:r>
+    </w:p>
+    <w:p>
+      <w:pPr>
+        <w:pStyle w:val="Normal"/>
+        <w:spacing w:after="0" w:line="240" w:lineRule="auto"/>
+      </w:pPr>
+      <w:r>
+        <w:rPr>
+          <w:rFonts w:ascii="Consolas" w:hAnsi="Consolas" w:cs="Consolas"/>
+          <w:color w:val="BFBFBF" w:themeColor="background1" w:themeTint="FF" w:themeShade="BF"/>
+          <w:sz w:val="19"/>
+          <w:szCs w:val="19"/>
+        </w:rPr>
+        <w:t xml:space="preserve">    vaga_id INTEGER REFERENCES Vagas(vaga_id),</w:t>
+      </w:r>
+    </w:p>
+    <w:p>
+      <w:pPr>
+        <w:pStyle w:val="Normal"/>
+        <w:spacing w:after="0" w:line="240" w:lineRule="auto"/>
+      </w:pPr>
+      <w:r>
+        <w:rPr>
+          <w:rFonts w:ascii="Consolas" w:hAnsi="Consolas" w:cs="Consolas"/>
+          <w:color w:val="BFBFBF" w:themeColor="background1" w:themeTint="FF" w:themeShade="BF"/>
+          <w:sz w:val="19"/>
+          <w:szCs w:val="19"/>
+        </w:rPr>
+        <w:t xml:space="preserve">    descricao TEXT,</w:t>
+      </w:r>
+    </w:p>
+    <w:p>
+      <w:pPr>
+        <w:pStyle w:val="Normal"/>
+        <w:spacing w:after="0" w:line="240" w:lineRule="auto"/>
+      </w:pPr>
+      <w:r>
+        <w:rPr>
+          <w:rFonts w:ascii="Consolas" w:hAnsi="Consolas" w:cs="Consolas"/>
+          <w:color w:val="BFBFBF" w:themeColor="background1" w:themeTint="FF" w:themeShade="BF"/>
+          <w:sz w:val="19"/>
+          <w:szCs w:val="19"/>
+        </w:rPr>
+        <w:t xml:space="preserve">    data_manutencao DATE NOT NULL,</w:t>
+      </w:r>
+    </w:p>
+    <w:p>
+      <w:pPr>
+        <w:pStyle w:val="Normal"/>
+        <w:spacing w:after="0" w:line="240" w:lineRule="auto"/>
+      </w:pPr>
+      <w:r>
+        <w:rPr>
+          <w:rFonts w:ascii="Consolas" w:hAnsi="Consolas" w:cs="Consolas"/>
+          <w:color w:val="BFBFBF" w:themeColor="background1" w:themeTint="FF" w:themeShade="BF"/>
+          <w:sz w:val="19"/>
+          <w:szCs w:val="19"/>
+        </w:rPr>
+        <w:t xml:space="preserve">    funcionario_id INTEGER REFERENCES Funcionarios(funcionario_id)</w:t>
+      </w:r>
+    </w:p>
+    <w:p>
+      <w:pPr>
+        <w:pStyle w:val="Normal"/>
+        <w:spacing w:after="0" w:line="240" w:lineRule="auto"/>
+      </w:pPr>
+      <w:r>
+        <w:rPr>
+          <w:rFonts w:ascii="Consolas" w:hAnsi="Consolas" w:cs="Consolas"/>
+          <w:color w:val="BFBFBF" w:themeColor="background1" w:themeTint="FF" w:themeShade="BF"/>
+          <w:sz w:val="19"/>
+          <w:szCs w:val="19"/>
+        </w:rPr>
+        <w:t>);</w:t>
       </w:r>
     </w:p>
     <w:p>
@@ -5017,7 +4211,6 @@
           <w:sz w:val="32"/>
           <w:szCs w:val="32"/>
         </w:rPr>
-        <w:lastRenderedPageBreak/>
         <w:t xml:space="preserve">Script </w:t>
       </w:r>
       <w:r>
@@ -6604,7 +5797,6 @@
           <w:sz w:val="32"/>
           <w:szCs w:val="32"/>
         </w:rPr>
-        <w:lastRenderedPageBreak/>
         <w:t xml:space="preserve">Principais consultas mapeadas </w:t>
       </w:r>
       <w:r>
@@ -6678,6 +5870,13 @@
           <w:szCs w:val="19"/>
         </w:rPr>
         <w:tab/>
+      </w:r>
+      <w:r>
+        <w:rPr>
+          <w:rFonts w:ascii="Consolas" w:hAnsi="Consolas" w:cs="Consolas"/>
+          <w:sz w:val="19"/>
+          <w:szCs w:val="19"/>
+        </w:rPr>
         <w:t>(Aberta) Utilizando a linguagem SQL, execute consultas que possam responder a seguinte questão: Qual(is) Carro(s) possui(em) mais sinistros cadastrados?</w:t>
       </w:r>
     </w:p>
@@ -6956,6 +6155,13 @@
           <w:szCs w:val="19"/>
         </w:rPr>
         <w:tab/>
+      </w:r>
+      <w:r>
+        <w:rPr>
+          <w:rFonts w:ascii="Consolas" w:hAnsi="Consolas" w:cs="Consolas"/>
+          <w:sz w:val="19"/>
+          <w:szCs w:val="19"/>
+        </w:rPr>
         <w:t xml:space="preserve">(Aberta) Quantos clientes cadastrados possuem letra “a” no meio e não no final? </w:t>
       </w:r>
     </w:p>
@@ -7143,6 +6349,13 @@
           <w:szCs w:val="19"/>
         </w:rPr>
         <w:tab/>
+      </w:r>
+      <w:r>
+        <w:rPr>
+          <w:rFonts w:ascii="Consolas" w:hAnsi="Consolas" w:cs="Consolas"/>
+          <w:sz w:val="19"/>
+          <w:szCs w:val="19"/>
+        </w:rPr>
         <w:t xml:space="preserve">(Aberta) Quantos clientes não possuem apólice? </w:t>
       </w:r>
     </w:p>
@@ -7606,6 +6819,14 @@
           <w:szCs w:val="19"/>
         </w:rPr>
         <w:tab/>
+      </w:r>
+      <w:r>
+        <w:rPr>
+          <w:rFonts w:ascii="Consolas" w:hAnsi="Consolas" w:cs="Consolas"/>
+          <w:color w:val="BFBFBF" w:themeColor="background1" w:themeShade="BF"/>
+          <w:sz w:val="19"/>
+          <w:szCs w:val="19"/>
+        </w:rPr>
         <w:t xml:space="preserve">(Aberta) Quais carros não possuem apólice? </w:t>
       </w:r>
     </w:p>
@@ -8001,11 +7222,11 @@
 </file>
 
 <file path=word/styles.xml><?xml version="1.0" encoding="utf-8"?>
-<w:styles xmlns:mc="http://schemas.openxmlformats.org/markup-compatibility/2006" xmlns:r="http://schemas.openxmlformats.org/officeDocument/2006/relationships" xmlns:w="http://schemas.openxmlformats.org/wordprocessingml/2006/main" xmlns:w14="http://schemas.microsoft.com/office/word/2010/wordml" xmlns:w15="http://schemas.microsoft.com/office/word/2012/wordml" xmlns:w16cex="http://schemas.microsoft.com/office/word/2018/wordml/cex" xmlns:w16cid="http://schemas.microsoft.com/office/word/2016/wordml/cid" xmlns:w16="http://schemas.microsoft.com/office/word/2018/wordml" xmlns:w16du="http://schemas.microsoft.com/office/word/2023/wordml/word16du" xmlns:w16sdtdh="http://schemas.microsoft.com/office/word/2020/wordml/sdtdatahash" xmlns:w16se="http://schemas.microsoft.com/office/word/2015/wordml/symex" mc:Ignorable="w14 w15 w16se w16cid w16 w16cex w16sdtdh w16du">
+<w:styles xmlns:wp14="http://schemas.microsoft.com/office/word/2010/wordprocessingDrawing" xmlns:mc="http://schemas.openxmlformats.org/markup-compatibility/2006" xmlns:r="http://schemas.openxmlformats.org/officeDocument/2006/relationships" xmlns:w="http://schemas.openxmlformats.org/wordprocessingml/2006/main" xmlns:w14="http://schemas.microsoft.com/office/word/2010/wordml" xmlns:w15="http://schemas.microsoft.com/office/word/2012/wordml" xmlns:w16cex="http://schemas.microsoft.com/office/word/2018/wordml/cex" xmlns:w16cid="http://schemas.microsoft.com/office/word/2016/wordml/cid" xmlns:w16="http://schemas.microsoft.com/office/word/2018/wordml" xmlns:w16du="http://schemas.microsoft.com/office/word/2023/wordml/word16du" xmlns:w16sdtdh="http://schemas.microsoft.com/office/word/2020/wordml/sdtdatahash" xmlns:w16se="http://schemas.microsoft.com/office/word/2015/wordml/symex" mc:Ignorable="w14 w15 w16se w16cid w16 w16cex w16sdtdh w16du wp14">
   <w:docDefaults>
     <w:rPrDefault>
       <w:rPr>
-        <w:rFonts w:asciiTheme="minorHAnsi" w:eastAsiaTheme="minorHAnsi" w:hAnsiTheme="minorHAnsi" w:cstheme="minorBidi"/>
+        <w:rFonts w:asciiTheme="minorHAnsi" w:hAnsiTheme="minorHAnsi" w:eastAsiaTheme="minorHAnsi" w:cstheme="minorBidi"/>
         <w:sz w:val="22"/>
         <w:szCs w:val="22"/>
         <w:lang w:val="pt-BR" w:eastAsia="en-US" w:bidi="ar-SA"/>
@@ -8020,14 +7241,14 @@
   <w:latentStyles w:defLockedState="0" w:defUIPriority="99" w:defSemiHidden="0" w:defUnhideWhenUsed="0" w:defQFormat="0" w:count="376">
     <w:lsdException w:name="Normal" w:uiPriority="0" w:qFormat="1"/>
     <w:lsdException w:name="heading 1" w:uiPriority="9" w:qFormat="1"/>
-    <w:lsdException w:name="heading 2" w:semiHidden="1" w:uiPriority="9" w:unhideWhenUsed="1" w:qFormat="1"/>
-    <w:lsdException w:name="heading 3" w:semiHidden="1" w:uiPriority="9" w:unhideWhenUsed="1" w:qFormat="1"/>
-    <w:lsdException w:name="heading 4" w:semiHidden="1" w:uiPriority="9" w:unhideWhenUsed="1" w:qFormat="1"/>
-    <w:lsdException w:name="heading 5" w:semiHidden="1" w:uiPriority="9" w:unhideWhenUsed="1" w:qFormat="1"/>
-    <w:lsdException w:name="heading 6" w:semiHidden="1" w:uiPriority="9" w:unhideWhenUsed="1" w:qFormat="1"/>
-    <w:lsdException w:name="heading 7" w:semiHidden="1" w:uiPriority="9" w:unhideWhenUsed="1" w:qFormat="1"/>
-    <w:lsdException w:name="heading 8" w:semiHidden="1" w:uiPriority="9" w:unhideWhenUsed="1" w:qFormat="1"/>
-    <w:lsdException w:name="heading 9" w:semiHidden="1" w:uiPriority="9" w:unhideWhenUsed="1" w:qFormat="1"/>
+    <w:lsdException w:name="heading 2" w:uiPriority="9" w:semiHidden="1" w:unhideWhenUsed="1" w:qFormat="1"/>
+    <w:lsdException w:name="heading 3" w:uiPriority="9" w:semiHidden="1" w:unhideWhenUsed="1" w:qFormat="1"/>
+    <w:lsdException w:name="heading 4" w:uiPriority="9" w:semiHidden="1" w:unhideWhenUsed="1" w:qFormat="1"/>
+    <w:lsdException w:name="heading 5" w:uiPriority="9" w:semiHidden="1" w:unhideWhenUsed="1" w:qFormat="1"/>
+    <w:lsdException w:name="heading 6" w:uiPriority="9" w:semiHidden="1" w:unhideWhenUsed="1" w:qFormat="1"/>
+    <w:lsdException w:name="heading 7" w:uiPriority="9" w:semiHidden="1" w:unhideWhenUsed="1" w:qFormat="1"/>
+    <w:lsdException w:name="heading 8" w:uiPriority="9" w:semiHidden="1" w:unhideWhenUsed="1" w:qFormat="1"/>
+    <w:lsdException w:name="heading 9" w:uiPriority="9" w:semiHidden="1" w:unhideWhenUsed="1" w:qFormat="1"/>
     <w:lsdException w:name="index 1" w:semiHidden="1" w:unhideWhenUsed="1"/>
     <w:lsdException w:name="index 2" w:semiHidden="1" w:unhideWhenUsed="1"/>
     <w:lsdException w:name="index 3" w:semiHidden="1" w:unhideWhenUsed="1"/>
@@ -8037,22 +7258,22 @@
     <w:lsdException w:name="index 7" w:semiHidden="1" w:unhideWhenUsed="1"/>
     <w:lsdException w:name="index 8" w:semiHidden="1" w:unhideWhenUsed="1"/>
     <w:lsdException w:name="index 9" w:semiHidden="1" w:unhideWhenUsed="1"/>
-    <w:lsdException w:name="toc 1" w:semiHidden="1" w:uiPriority="39" w:unhideWhenUsed="1"/>
-    <w:lsdException w:name="toc 2" w:semiHidden="1" w:uiPriority="39" w:unhideWhenUsed="1"/>
-    <w:lsdException w:name="toc 3" w:semiHidden="1" w:uiPriority="39" w:unhideWhenUsed="1"/>
-    <w:lsdException w:name="toc 4" w:semiHidden="1" w:uiPriority="39" w:unhideWhenUsed="1"/>
-    <w:lsdException w:name="toc 5" w:semiHidden="1" w:uiPriority="39" w:unhideWhenUsed="1"/>
-    <w:lsdException w:name="toc 6" w:semiHidden="1" w:uiPriority="39" w:unhideWhenUsed="1"/>
-    <w:lsdException w:name="toc 7" w:semiHidden="1" w:uiPriority="39" w:unhideWhenUsed="1"/>
-    <w:lsdException w:name="toc 8" w:semiHidden="1" w:uiPriority="39" w:unhideWhenUsed="1"/>
-    <w:lsdException w:name="toc 9" w:semiHidden="1" w:uiPriority="39" w:unhideWhenUsed="1"/>
+    <w:lsdException w:name="toc 1" w:uiPriority="39" w:semiHidden="1" w:unhideWhenUsed="1"/>
+    <w:lsdException w:name="toc 2" w:uiPriority="39" w:semiHidden="1" w:unhideWhenUsed="1"/>
+    <w:lsdException w:name="toc 3" w:uiPriority="39" w:semiHidden="1" w:unhideWhenUsed="1"/>
+    <w:lsdException w:name="toc 4" w:uiPriority="39" w:semiHidden="1" w:unhideWhenUsed="1"/>
+    <w:lsdException w:name="toc 5" w:uiPriority="39" w:semiHidden="1" w:unhideWhenUsed="1"/>
+    <w:lsdException w:name="toc 6" w:uiPriority="39" w:semiHidden="1" w:unhideWhenUsed="1"/>
+    <w:lsdException w:name="toc 7" w:uiPriority="39" w:semiHidden="1" w:unhideWhenUsed="1"/>
+    <w:lsdException w:name="toc 8" w:uiPriority="39" w:semiHidden="1" w:unhideWhenUsed="1"/>
+    <w:lsdException w:name="toc 9" w:uiPriority="39" w:semiHidden="1" w:unhideWhenUsed="1"/>
     <w:lsdException w:name="Normal Indent" w:semiHidden="1" w:unhideWhenUsed="1"/>
     <w:lsdException w:name="footnote text" w:semiHidden="1" w:unhideWhenUsed="1"/>
     <w:lsdException w:name="annotation text" w:semiHidden="1" w:unhideWhenUsed="1"/>
     <w:lsdException w:name="header" w:semiHidden="1" w:unhideWhenUsed="1"/>
     <w:lsdException w:name="footer" w:semiHidden="1" w:unhideWhenUsed="1"/>
     <w:lsdException w:name="index heading" w:semiHidden="1" w:unhideWhenUsed="1"/>
-    <w:lsdException w:name="caption" w:semiHidden="1" w:uiPriority="35" w:unhideWhenUsed="1" w:qFormat="1"/>
+    <w:lsdException w:name="caption" w:uiPriority="35" w:semiHidden="1" w:unhideWhenUsed="1" w:qFormat="1"/>
     <w:lsdException w:name="table of figures" w:semiHidden="1" w:unhideWhenUsed="1"/>
     <w:lsdException w:name="envelope address" w:semiHidden="1" w:unhideWhenUsed="1"/>
     <w:lsdException w:name="envelope return" w:semiHidden="1" w:unhideWhenUsed="1"/>
@@ -8083,7 +7304,7 @@
     <w:lsdException w:name="Title" w:uiPriority="10" w:qFormat="1"/>
     <w:lsdException w:name="Closing" w:semiHidden="1" w:unhideWhenUsed="1"/>
     <w:lsdException w:name="Signature" w:semiHidden="1" w:unhideWhenUsed="1"/>
-    <w:lsdException w:name="Default Paragraph Font" w:semiHidden="1" w:uiPriority="1" w:unhideWhenUsed="1"/>
+    <w:lsdException w:name="Default Paragraph Font" w:uiPriority="1" w:semiHidden="1" w:unhideWhenUsed="1"/>
     <w:lsdException w:name="Body Text" w:semiHidden="1" w:unhideWhenUsed="1"/>
     <w:lsdException w:name="Body Text Indent" w:semiHidden="1" w:unhideWhenUsed="1"/>
     <w:lsdException w:name="List Continue" w:semiHidden="1" w:unhideWhenUsed="1"/>
@@ -8283,8 +7504,8 @@
     <w:lsdException w:name="Subtle Reference" w:uiPriority="31" w:qFormat="1"/>
     <w:lsdException w:name="Intense Reference" w:uiPriority="32" w:qFormat="1"/>
     <w:lsdException w:name="Book Title" w:uiPriority="33" w:qFormat="1"/>
-    <w:lsdException w:name="Bibliography" w:semiHidden="1" w:uiPriority="37" w:unhideWhenUsed="1"/>
-    <w:lsdException w:name="TOC Heading" w:semiHidden="1" w:uiPriority="39" w:unhideWhenUsed="1" w:qFormat="1"/>
+    <w:lsdException w:name="Bibliography" w:uiPriority="37" w:semiHidden="1" w:unhideWhenUsed="1"/>
+    <w:lsdException w:name="TOC Heading" w:uiPriority="39" w:semiHidden="1" w:unhideWhenUsed="1" w:qFormat="1"/>
     <w:lsdException w:name="Plain Table 1" w:uiPriority="41"/>
     <w:lsdException w:name="Plain Table 2" w:uiPriority="42"/>
     <w:lsdException w:name="Plain Table 3" w:uiPriority="43"/>
@@ -8395,17 +7616,17 @@
     <w:lsdException w:name="Unresolved Mention" w:semiHidden="1" w:unhideWhenUsed="1"/>
     <w:lsdException w:name="Smart Link" w:semiHidden="1" w:unhideWhenUsed="1"/>
   </w:latentStyles>
-  <w:style w:type="paragraph" w:default="1" w:styleId="Normal">
+  <w:style w:type="paragraph" w:styleId="Normal" w:default="1">
     <w:name w:val="Normal"/>
     <w:qFormat/>
   </w:style>
-  <w:style w:type="character" w:default="1" w:styleId="Fontepargpadro">
+  <w:style w:type="character" w:styleId="Fontepargpadro" w:default="1">
     <w:name w:val="Default Paragraph Font"/>
     <w:uiPriority w:val="1"/>
     <w:semiHidden/>
     <w:unhideWhenUsed/>
   </w:style>
-  <w:style w:type="table" w:default="1" w:styleId="Tabelanormal">
+  <w:style w:type="table" w:styleId="Tabelanormal" w:default="1">
     <w:name w:val="Normal Table"/>
     <w:uiPriority w:val="99"/>
     <w:semiHidden/>
@@ -8420,7 +7641,7 @@
       </w:tblCellMar>
     </w:tblPr>
   </w:style>
-  <w:style w:type="numbering" w:default="1" w:styleId="Semlista">
+  <w:style w:type="numbering" w:styleId="Semlista" w:default="1">
     <w:name w:val="No List"/>
     <w:uiPriority w:val="99"/>
     <w:semiHidden/>
@@ -8436,12 +7657,12 @@
     </w:pPr>
     <w:tblPr>
       <w:tblBorders>
-        <w:top w:val="single" w:sz="4" w:space="0" w:color="auto"/>
-        <w:left w:val="single" w:sz="4" w:space="0" w:color="auto"/>
-        <w:bottom w:val="single" w:sz="4" w:space="0" w:color="auto"/>
-        <w:right w:val="single" w:sz="4" w:space="0" w:color="auto"/>
-        <w:insideH w:val="single" w:sz="4" w:space="0" w:color="auto"/>
-        <w:insideV w:val="single" w:sz="4" w:space="0" w:color="auto"/>
+        <w:top w:val="single" w:color="auto" w:sz="4" w:space="0"/>
+        <w:left w:val="single" w:color="auto" w:sz="4" w:space="0"/>
+        <w:bottom w:val="single" w:color="auto" w:sz="4" w:space="0"/>
+        <w:right w:val="single" w:color="auto" w:sz="4" w:space="0"/>
+        <w:insideH w:val="single" w:color="auto" w:sz="4" w:space="0"/>
+        <w:insideV w:val="single" w:color="auto" w:sz="4" w:space="0"/>
       </w:tblBorders>
     </w:tblPr>
   </w:style>

</xml_diff>